<commit_message>
Added Critical Appraisal To Design Document
+ Added the Meeting Minutes document to the repository as it was previously stored locally.
</commit_message>
<xml_diff>
--- a/Trimester One/Documentation/Report/Design Document.docx
+++ b/Trimester One/Documentation/Report/Design Document.docx
@@ -424,7 +424,7 @@
             </w:rPr>
             <w:fldChar w:fldCharType="separate"/>
           </w:r>
-          <w:hyperlink w:anchor="_Toc531029478" w:history="1">
+          <w:hyperlink w:anchor="_Toc531040595" w:history="1">
             <w:r>
               <w:rPr>
                 <w:rStyle w:val="Hyperlink"/>
@@ -468,7 +468,7 @@
                 <w:noProof/>
                 <w:webHidden/>
               </w:rPr>
-              <w:instrText xml:space="preserve"> PAGEREF _Toc531029478 \h </w:instrText>
+              <w:instrText xml:space="preserve"> PAGEREF _Toc531040595 \h </w:instrText>
             </w:r>
             <w:r>
               <w:rPr>
@@ -488,7 +488,7 @@
                 <w:noProof/>
                 <w:webHidden/>
               </w:rPr>
-              <w:t>2</w:t>
+              <w:t>3</w:t>
             </w:r>
             <w:r>
               <w:rPr>
@@ -502,29 +502,21 @@
         <w:p>
           <w:pPr>
             <w:pStyle w:val="TOC2"/>
-            <w:tabs>
-              <w:tab w:val="left" w:pos="880"/>
-              <w:tab w:val="right" w:leader="dot" w:pos="9016"/>
-            </w:tabs>
             <w:rPr>
               <w:rFonts w:eastAsiaTheme="minorEastAsia"/>
-              <w:noProof/>
               <w:lang w:eastAsia="en-GB"/>
             </w:rPr>
           </w:pPr>
-          <w:hyperlink w:anchor="_Toc531029479" w:history="1">
+          <w:hyperlink w:anchor="_Toc531040596" w:history="1">
             <w:r>
               <w:rPr>
                 <w:rStyle w:val="Hyperlink"/>
-                <w:rFonts w:cstheme="majorHAnsi"/>
-                <w:noProof/>
               </w:rPr>
               <w:t>1.1</w:t>
             </w:r>
             <w:r>
               <w:rPr>
                 <w:rFonts w:eastAsiaTheme="minorEastAsia"/>
-                <w:noProof/>
                 <w:lang w:eastAsia="en-GB"/>
               </w:rPr>
               <w:tab/>
@@ -532,55 +524,46 @@
             <w:r>
               <w:rPr>
                 <w:rStyle w:val="Hyperlink"/>
-                <w:rFonts w:cstheme="majorHAnsi"/>
-                <w:noProof/>
               </w:rPr>
               <w:t>Development Team</w:t>
             </w:r>
             <w:r>
               <w:rPr>
-                <w:noProof/>
                 <w:webHidden/>
               </w:rPr>
               <w:tab/>
             </w:r>
             <w:r>
               <w:rPr>
-                <w:noProof/>
                 <w:webHidden/>
               </w:rPr>
               <w:fldChar w:fldCharType="begin"/>
             </w:r>
             <w:r>
               <w:rPr>
-                <w:noProof/>
-                <w:webHidden/>
-              </w:rPr>
-              <w:instrText xml:space="preserve"> PAGEREF _Toc531029479 \h </w:instrText>
-            </w:r>
-            <w:r>
-              <w:rPr>
-                <w:noProof/>
-                <w:webHidden/>
-              </w:rPr>
-            </w:r>
-            <w:r>
-              <w:rPr>
-                <w:noProof/>
+                <w:webHidden/>
+              </w:rPr>
+              <w:instrText xml:space="preserve"> PAGEREF _Toc531040596 \h </w:instrText>
+            </w:r>
+            <w:r>
+              <w:rPr>
+                <w:webHidden/>
+              </w:rPr>
+            </w:r>
+            <w:r>
+              <w:rPr>
                 <w:webHidden/>
               </w:rPr>
               <w:fldChar w:fldCharType="separate"/>
             </w:r>
             <w:r>
               <w:rPr>
-                <w:noProof/>
-                <w:webHidden/>
-              </w:rPr>
-              <w:t>2</w:t>
-            </w:r>
-            <w:r>
-              <w:rPr>
-                <w:noProof/>
+                <w:webHidden/>
+              </w:rPr>
+              <w:t>3</w:t>
+            </w:r>
+            <w:r>
+              <w:rPr>
                 <w:webHidden/>
               </w:rPr>
               <w:fldChar w:fldCharType="end"/>
@@ -590,29 +573,21 @@
         <w:p>
           <w:pPr>
             <w:pStyle w:val="TOC2"/>
-            <w:tabs>
-              <w:tab w:val="left" w:pos="880"/>
-              <w:tab w:val="right" w:leader="dot" w:pos="9016"/>
-            </w:tabs>
             <w:rPr>
               <w:rFonts w:eastAsiaTheme="minorEastAsia"/>
-              <w:noProof/>
               <w:lang w:eastAsia="en-GB"/>
             </w:rPr>
           </w:pPr>
-          <w:hyperlink w:anchor="_Toc531029480" w:history="1">
+          <w:hyperlink w:anchor="_Toc531040597" w:history="1">
             <w:r>
               <w:rPr>
                 <w:rStyle w:val="Hyperlink"/>
-                <w:rFonts w:cstheme="majorHAnsi"/>
-                <w:noProof/>
               </w:rPr>
               <w:t>1.2</w:t>
             </w:r>
             <w:r>
               <w:rPr>
                 <w:rFonts w:eastAsiaTheme="minorEastAsia"/>
-                <w:noProof/>
                 <w:lang w:eastAsia="en-GB"/>
               </w:rPr>
               <w:tab/>
@@ -620,55 +595,46 @@
             <w:r>
               <w:rPr>
                 <w:rStyle w:val="Hyperlink"/>
-                <w:rFonts w:cstheme="majorHAnsi"/>
-                <w:noProof/>
               </w:rPr>
               <w:t>Game Outline</w:t>
             </w:r>
             <w:r>
               <w:rPr>
-                <w:noProof/>
                 <w:webHidden/>
               </w:rPr>
               <w:tab/>
             </w:r>
             <w:r>
               <w:rPr>
-                <w:noProof/>
                 <w:webHidden/>
               </w:rPr>
               <w:fldChar w:fldCharType="begin"/>
             </w:r>
             <w:r>
               <w:rPr>
-                <w:noProof/>
-                <w:webHidden/>
-              </w:rPr>
-              <w:instrText xml:space="preserve"> PAGEREF _Toc531029480 \h </w:instrText>
-            </w:r>
-            <w:r>
-              <w:rPr>
-                <w:noProof/>
-                <w:webHidden/>
-              </w:rPr>
-            </w:r>
-            <w:r>
-              <w:rPr>
-                <w:noProof/>
+                <w:webHidden/>
+              </w:rPr>
+              <w:instrText xml:space="preserve"> PAGEREF _Toc531040597 \h </w:instrText>
+            </w:r>
+            <w:r>
+              <w:rPr>
+                <w:webHidden/>
+              </w:rPr>
+            </w:r>
+            <w:r>
+              <w:rPr>
                 <w:webHidden/>
               </w:rPr>
               <w:fldChar w:fldCharType="separate"/>
             </w:r>
             <w:r>
               <w:rPr>
-                <w:noProof/>
-                <w:webHidden/>
-              </w:rPr>
-              <w:t>3</w:t>
-            </w:r>
-            <w:r>
-              <w:rPr>
-                <w:noProof/>
+                <w:webHidden/>
+              </w:rPr>
+              <w:t>4</w:t>
+            </w:r>
+            <w:r>
+              <w:rPr>
                 <w:webHidden/>
               </w:rPr>
               <w:fldChar w:fldCharType="end"/>
@@ -688,7 +654,7 @@
               <w:lang w:eastAsia="en-GB"/>
             </w:rPr>
           </w:pPr>
-          <w:hyperlink w:anchor="_Toc531029481" w:history="1">
+          <w:hyperlink w:anchor="_Toc531040598" w:history="1">
             <w:r>
               <w:rPr>
                 <w:rStyle w:val="Hyperlink"/>
@@ -732,7 +698,7 @@
                 <w:noProof/>
                 <w:webHidden/>
               </w:rPr>
-              <w:instrText xml:space="preserve"> PAGEREF _Toc531029481 \h </w:instrText>
+              <w:instrText xml:space="preserve"> PAGEREF _Toc531040598 \h </w:instrText>
             </w:r>
             <w:r>
               <w:rPr>
@@ -752,7 +718,7 @@
                 <w:noProof/>
                 <w:webHidden/>
               </w:rPr>
-              <w:t>3</w:t>
+              <w:t>4</w:t>
             </w:r>
             <w:r>
               <w:rPr>
@@ -776,7 +742,7 @@
               <w:lang w:eastAsia="en-GB"/>
             </w:rPr>
           </w:pPr>
-          <w:hyperlink w:anchor="_Toc531029482" w:history="1">
+          <w:hyperlink w:anchor="_Toc531040599" w:history="1">
             <w:r>
               <w:rPr>
                 <w:rStyle w:val="Hyperlink"/>
@@ -820,7 +786,7 @@
                 <w:noProof/>
                 <w:webHidden/>
               </w:rPr>
-              <w:instrText xml:space="preserve"> PAGEREF _Toc531029482 \h </w:instrText>
+              <w:instrText xml:space="preserve"> PAGEREF _Toc531040599 \h </w:instrText>
             </w:r>
             <w:r>
               <w:rPr>
@@ -840,7 +806,7 @@
                 <w:noProof/>
                 <w:webHidden/>
               </w:rPr>
-              <w:t>3</w:t>
+              <w:t>4</w:t>
             </w:r>
             <w:r>
               <w:rPr>
@@ -854,29 +820,21 @@
         <w:p>
           <w:pPr>
             <w:pStyle w:val="TOC2"/>
-            <w:tabs>
-              <w:tab w:val="left" w:pos="880"/>
-              <w:tab w:val="right" w:leader="dot" w:pos="9016"/>
-            </w:tabs>
             <w:rPr>
               <w:rFonts w:eastAsiaTheme="minorEastAsia"/>
-              <w:noProof/>
               <w:lang w:eastAsia="en-GB"/>
             </w:rPr>
           </w:pPr>
-          <w:hyperlink w:anchor="_Toc531029483" w:history="1">
+          <w:hyperlink w:anchor="_Toc531040600" w:history="1">
             <w:r>
               <w:rPr>
                 <w:rStyle w:val="Hyperlink"/>
-                <w:rFonts w:cstheme="majorHAnsi"/>
-                <w:noProof/>
               </w:rPr>
               <w:t>1.3</w:t>
             </w:r>
             <w:r>
               <w:rPr>
                 <w:rFonts w:eastAsiaTheme="minorEastAsia"/>
-                <w:noProof/>
                 <w:lang w:eastAsia="en-GB"/>
               </w:rPr>
               <w:tab/>
@@ -884,55 +842,46 @@
             <w:r>
               <w:rPr>
                 <w:rStyle w:val="Hyperlink"/>
-                <w:rFonts w:cstheme="majorHAnsi"/>
-                <w:noProof/>
               </w:rPr>
               <w:t>IDE</w:t>
             </w:r>
             <w:r>
               <w:rPr>
-                <w:noProof/>
                 <w:webHidden/>
               </w:rPr>
               <w:tab/>
             </w:r>
             <w:r>
               <w:rPr>
-                <w:noProof/>
                 <w:webHidden/>
               </w:rPr>
               <w:fldChar w:fldCharType="begin"/>
             </w:r>
             <w:r>
               <w:rPr>
-                <w:noProof/>
-                <w:webHidden/>
-              </w:rPr>
-              <w:instrText xml:space="preserve"> PAGEREF _Toc531029483 \h </w:instrText>
-            </w:r>
-            <w:r>
-              <w:rPr>
-                <w:noProof/>
-                <w:webHidden/>
-              </w:rPr>
-            </w:r>
-            <w:r>
-              <w:rPr>
-                <w:noProof/>
+                <w:webHidden/>
+              </w:rPr>
+              <w:instrText xml:space="preserve"> PAGEREF _Toc531040600 \h </w:instrText>
+            </w:r>
+            <w:r>
+              <w:rPr>
+                <w:webHidden/>
+              </w:rPr>
+            </w:r>
+            <w:r>
+              <w:rPr>
                 <w:webHidden/>
               </w:rPr>
               <w:fldChar w:fldCharType="separate"/>
             </w:r>
             <w:r>
               <w:rPr>
-                <w:noProof/>
-                <w:webHidden/>
-              </w:rPr>
-              <w:t>3</w:t>
-            </w:r>
-            <w:r>
-              <w:rPr>
-                <w:noProof/>
+                <w:webHidden/>
+              </w:rPr>
+              <w:t>4</w:t>
+            </w:r>
+            <w:r>
+              <w:rPr>
                 <w:webHidden/>
               </w:rPr>
               <w:fldChar w:fldCharType="end"/>
@@ -942,29 +891,21 @@
         <w:p>
           <w:pPr>
             <w:pStyle w:val="TOC2"/>
-            <w:tabs>
-              <w:tab w:val="left" w:pos="880"/>
-              <w:tab w:val="right" w:leader="dot" w:pos="9016"/>
-            </w:tabs>
             <w:rPr>
               <w:rFonts w:eastAsiaTheme="minorEastAsia"/>
-              <w:noProof/>
               <w:lang w:eastAsia="en-GB"/>
             </w:rPr>
           </w:pPr>
-          <w:hyperlink w:anchor="_Toc531029484" w:history="1">
+          <w:hyperlink w:anchor="_Toc531040601" w:history="1">
             <w:r>
               <w:rPr>
                 <w:rStyle w:val="Hyperlink"/>
-                <w:rFonts w:cstheme="majorHAnsi"/>
-                <w:noProof/>
               </w:rPr>
               <w:t>1.4</w:t>
             </w:r>
             <w:r>
               <w:rPr>
                 <w:rFonts w:eastAsiaTheme="minorEastAsia"/>
-                <w:noProof/>
                 <w:lang w:eastAsia="en-GB"/>
               </w:rPr>
               <w:tab/>
@@ -972,55 +913,46 @@
             <w:r>
               <w:rPr>
                 <w:rStyle w:val="Hyperlink"/>
-                <w:rFonts w:cstheme="majorHAnsi"/>
-                <w:noProof/>
               </w:rPr>
               <w:t>Project Plan</w:t>
             </w:r>
             <w:r>
               <w:rPr>
-                <w:noProof/>
                 <w:webHidden/>
               </w:rPr>
               <w:tab/>
             </w:r>
             <w:r>
               <w:rPr>
-                <w:noProof/>
                 <w:webHidden/>
               </w:rPr>
               <w:fldChar w:fldCharType="begin"/>
             </w:r>
             <w:r>
               <w:rPr>
-                <w:noProof/>
-                <w:webHidden/>
-              </w:rPr>
-              <w:instrText xml:space="preserve"> PAGEREF _Toc531029484 \h </w:instrText>
-            </w:r>
-            <w:r>
-              <w:rPr>
-                <w:noProof/>
-                <w:webHidden/>
-              </w:rPr>
-            </w:r>
-            <w:r>
-              <w:rPr>
-                <w:noProof/>
+                <w:webHidden/>
+              </w:rPr>
+              <w:instrText xml:space="preserve"> PAGEREF _Toc531040601 \h </w:instrText>
+            </w:r>
+            <w:r>
+              <w:rPr>
+                <w:webHidden/>
+              </w:rPr>
+            </w:r>
+            <w:r>
+              <w:rPr>
                 <w:webHidden/>
               </w:rPr>
               <w:fldChar w:fldCharType="separate"/>
             </w:r>
             <w:r>
               <w:rPr>
-                <w:noProof/>
-                <w:webHidden/>
-              </w:rPr>
-              <w:t>3</w:t>
-            </w:r>
-            <w:r>
-              <w:rPr>
-                <w:noProof/>
+                <w:webHidden/>
+              </w:rPr>
+              <w:t>4</w:t>
+            </w:r>
+            <w:r>
+              <w:rPr>
                 <w:webHidden/>
               </w:rPr>
               <w:fldChar w:fldCharType="end"/>
@@ -1030,29 +962,21 @@
         <w:p>
           <w:pPr>
             <w:pStyle w:val="TOC2"/>
-            <w:tabs>
-              <w:tab w:val="left" w:pos="880"/>
-              <w:tab w:val="right" w:leader="dot" w:pos="9016"/>
-            </w:tabs>
             <w:rPr>
               <w:rFonts w:eastAsiaTheme="minorEastAsia"/>
-              <w:noProof/>
               <w:lang w:eastAsia="en-GB"/>
             </w:rPr>
           </w:pPr>
-          <w:hyperlink w:anchor="_Toc531029485" w:history="1">
+          <w:hyperlink w:anchor="_Toc531040602" w:history="1">
             <w:r>
               <w:rPr>
                 <w:rStyle w:val="Hyperlink"/>
-                <w:rFonts w:cstheme="majorHAnsi"/>
-                <w:noProof/>
               </w:rPr>
               <w:t>1.5</w:t>
             </w:r>
             <w:r>
               <w:rPr>
                 <w:rFonts w:eastAsiaTheme="minorEastAsia"/>
-                <w:noProof/>
                 <w:lang w:eastAsia="en-GB"/>
               </w:rPr>
               <w:tab/>
@@ -1060,55 +984,46 @@
             <w:r>
               <w:rPr>
                 <w:rStyle w:val="Hyperlink"/>
-                <w:rFonts w:cstheme="majorHAnsi"/>
-                <w:noProof/>
               </w:rPr>
               <w:t>Risk Analysis</w:t>
             </w:r>
             <w:r>
               <w:rPr>
-                <w:noProof/>
                 <w:webHidden/>
               </w:rPr>
               <w:tab/>
             </w:r>
             <w:r>
               <w:rPr>
-                <w:noProof/>
                 <w:webHidden/>
               </w:rPr>
               <w:fldChar w:fldCharType="begin"/>
             </w:r>
             <w:r>
               <w:rPr>
-                <w:noProof/>
-                <w:webHidden/>
-              </w:rPr>
-              <w:instrText xml:space="preserve"> PAGEREF _Toc531029485 \h </w:instrText>
-            </w:r>
-            <w:r>
-              <w:rPr>
-                <w:noProof/>
-                <w:webHidden/>
-              </w:rPr>
-            </w:r>
-            <w:r>
-              <w:rPr>
-                <w:noProof/>
+                <w:webHidden/>
+              </w:rPr>
+              <w:instrText xml:space="preserve"> PAGEREF _Toc531040602 \h </w:instrText>
+            </w:r>
+            <w:r>
+              <w:rPr>
+                <w:webHidden/>
+              </w:rPr>
+            </w:r>
+            <w:r>
+              <w:rPr>
                 <w:webHidden/>
               </w:rPr>
               <w:fldChar w:fldCharType="separate"/>
             </w:r>
             <w:r>
               <w:rPr>
-                <w:noProof/>
-                <w:webHidden/>
-              </w:rPr>
-              <w:t>4</w:t>
-            </w:r>
-            <w:r>
-              <w:rPr>
-                <w:noProof/>
+                <w:webHidden/>
+              </w:rPr>
+              <w:t>5</w:t>
+            </w:r>
+            <w:r>
+              <w:rPr>
                 <w:webHidden/>
               </w:rPr>
               <w:fldChar w:fldCharType="end"/>
@@ -1128,7 +1043,7 @@
               <w:lang w:eastAsia="en-GB"/>
             </w:rPr>
           </w:pPr>
-          <w:hyperlink w:anchor="_Toc531029486" w:history="1">
+          <w:hyperlink w:anchor="_Toc531040603" w:history="1">
             <w:r>
               <w:rPr>
                 <w:rStyle w:val="Hyperlink"/>
@@ -1172,7 +1087,7 @@
                 <w:noProof/>
                 <w:webHidden/>
               </w:rPr>
-              <w:instrText xml:space="preserve"> PAGEREF _Toc531029486 \h </w:instrText>
+              <w:instrText xml:space="preserve"> PAGEREF _Toc531040603 \h </w:instrText>
             </w:r>
             <w:r>
               <w:rPr>
@@ -1192,7 +1107,7 @@
                 <w:noProof/>
                 <w:webHidden/>
               </w:rPr>
-              <w:t>5</w:t>
+              <w:t>6</w:t>
             </w:r>
             <w:r>
               <w:rPr>
@@ -1206,29 +1121,21 @@
         <w:p>
           <w:pPr>
             <w:pStyle w:val="TOC2"/>
-            <w:tabs>
-              <w:tab w:val="left" w:pos="880"/>
-              <w:tab w:val="right" w:leader="dot" w:pos="9016"/>
-            </w:tabs>
             <w:rPr>
               <w:rFonts w:eastAsiaTheme="minorEastAsia"/>
-              <w:noProof/>
               <w:lang w:eastAsia="en-GB"/>
             </w:rPr>
           </w:pPr>
-          <w:hyperlink w:anchor="_Toc531029487" w:history="1">
+          <w:hyperlink w:anchor="_Toc531040604" w:history="1">
             <w:r>
               <w:rPr>
                 <w:rStyle w:val="Hyperlink"/>
-                <w:rFonts w:cstheme="majorHAnsi"/>
-                <w:noProof/>
               </w:rPr>
               <w:t>2.1</w:t>
             </w:r>
             <w:r>
               <w:rPr>
                 <w:rFonts w:eastAsiaTheme="minorEastAsia"/>
-                <w:noProof/>
                 <w:lang w:eastAsia="en-GB"/>
               </w:rPr>
               <w:tab/>
@@ -1236,55 +1143,46 @@
             <w:r>
               <w:rPr>
                 <w:rStyle w:val="Hyperlink"/>
-                <w:rFonts w:cstheme="majorHAnsi"/>
-                <w:noProof/>
               </w:rPr>
               <w:t>Gameplay</w:t>
             </w:r>
             <w:r>
               <w:rPr>
-                <w:noProof/>
                 <w:webHidden/>
               </w:rPr>
               <w:tab/>
             </w:r>
             <w:r>
               <w:rPr>
-                <w:noProof/>
                 <w:webHidden/>
               </w:rPr>
               <w:fldChar w:fldCharType="begin"/>
             </w:r>
             <w:r>
               <w:rPr>
-                <w:noProof/>
-                <w:webHidden/>
-              </w:rPr>
-              <w:instrText xml:space="preserve"> PAGEREF _Toc531029487 \h </w:instrText>
-            </w:r>
-            <w:r>
-              <w:rPr>
-                <w:noProof/>
-                <w:webHidden/>
-              </w:rPr>
-            </w:r>
-            <w:r>
-              <w:rPr>
-                <w:noProof/>
+                <w:webHidden/>
+              </w:rPr>
+              <w:instrText xml:space="preserve"> PAGEREF _Toc531040604 \h </w:instrText>
+            </w:r>
+            <w:r>
+              <w:rPr>
+                <w:webHidden/>
+              </w:rPr>
+            </w:r>
+            <w:r>
+              <w:rPr>
                 <w:webHidden/>
               </w:rPr>
               <w:fldChar w:fldCharType="separate"/>
             </w:r>
             <w:r>
               <w:rPr>
-                <w:noProof/>
-                <w:webHidden/>
-              </w:rPr>
-              <w:t>5</w:t>
-            </w:r>
-            <w:r>
-              <w:rPr>
-                <w:noProof/>
+                <w:webHidden/>
+              </w:rPr>
+              <w:t>6</w:t>
+            </w:r>
+            <w:r>
+              <w:rPr>
                 <w:webHidden/>
               </w:rPr>
               <w:fldChar w:fldCharType="end"/>
@@ -1294,29 +1192,21 @@
         <w:p>
           <w:pPr>
             <w:pStyle w:val="TOC2"/>
-            <w:tabs>
-              <w:tab w:val="left" w:pos="880"/>
-              <w:tab w:val="right" w:leader="dot" w:pos="9016"/>
-            </w:tabs>
             <w:rPr>
               <w:rFonts w:eastAsiaTheme="minorEastAsia"/>
-              <w:noProof/>
               <w:lang w:eastAsia="en-GB"/>
             </w:rPr>
           </w:pPr>
-          <w:hyperlink w:anchor="_Toc531029488" w:history="1">
+          <w:hyperlink w:anchor="_Toc531040605" w:history="1">
             <w:r>
               <w:rPr>
                 <w:rStyle w:val="Hyperlink"/>
-                <w:rFonts w:cstheme="majorHAnsi"/>
-                <w:noProof/>
               </w:rPr>
               <w:t>2.2</w:t>
             </w:r>
             <w:r>
               <w:rPr>
                 <w:rFonts w:eastAsiaTheme="minorEastAsia"/>
-                <w:noProof/>
                 <w:lang w:eastAsia="en-GB"/>
               </w:rPr>
               <w:tab/>
@@ -1324,55 +1214,46 @@
             <w:r>
               <w:rPr>
                 <w:rStyle w:val="Hyperlink"/>
-                <w:rFonts w:cstheme="majorHAnsi"/>
-                <w:noProof/>
               </w:rPr>
               <w:t>Influences</w:t>
             </w:r>
             <w:r>
               <w:rPr>
-                <w:noProof/>
                 <w:webHidden/>
               </w:rPr>
               <w:tab/>
             </w:r>
             <w:r>
               <w:rPr>
-                <w:noProof/>
                 <w:webHidden/>
               </w:rPr>
               <w:fldChar w:fldCharType="begin"/>
             </w:r>
             <w:r>
               <w:rPr>
-                <w:noProof/>
-                <w:webHidden/>
-              </w:rPr>
-              <w:instrText xml:space="preserve"> PAGEREF _Toc531029488 \h </w:instrText>
-            </w:r>
-            <w:r>
-              <w:rPr>
-                <w:noProof/>
-                <w:webHidden/>
-              </w:rPr>
-            </w:r>
-            <w:r>
-              <w:rPr>
-                <w:noProof/>
+                <w:webHidden/>
+              </w:rPr>
+              <w:instrText xml:space="preserve"> PAGEREF _Toc531040605 \h </w:instrText>
+            </w:r>
+            <w:r>
+              <w:rPr>
+                <w:webHidden/>
+              </w:rPr>
+            </w:r>
+            <w:r>
+              <w:rPr>
                 <w:webHidden/>
               </w:rPr>
               <w:fldChar w:fldCharType="separate"/>
             </w:r>
             <w:r>
               <w:rPr>
-                <w:noProof/>
-                <w:webHidden/>
-              </w:rPr>
-              <w:t>5</w:t>
-            </w:r>
-            <w:r>
-              <w:rPr>
-                <w:noProof/>
+                <w:webHidden/>
+              </w:rPr>
+              <w:t>6</w:t>
+            </w:r>
+            <w:r>
+              <w:rPr>
                 <w:webHidden/>
               </w:rPr>
               <w:fldChar w:fldCharType="end"/>
@@ -1382,29 +1263,21 @@
         <w:p>
           <w:pPr>
             <w:pStyle w:val="TOC2"/>
-            <w:tabs>
-              <w:tab w:val="left" w:pos="880"/>
-              <w:tab w:val="right" w:leader="dot" w:pos="9016"/>
-            </w:tabs>
             <w:rPr>
               <w:rFonts w:eastAsiaTheme="minorEastAsia"/>
-              <w:noProof/>
               <w:lang w:eastAsia="en-GB"/>
             </w:rPr>
           </w:pPr>
-          <w:hyperlink w:anchor="_Toc531029489" w:history="1">
+          <w:hyperlink w:anchor="_Toc531040606" w:history="1">
             <w:r>
               <w:rPr>
                 <w:rStyle w:val="Hyperlink"/>
-                <w:rFonts w:cstheme="majorHAnsi"/>
-                <w:noProof/>
               </w:rPr>
               <w:t>2.3</w:t>
             </w:r>
             <w:r>
               <w:rPr>
                 <w:rFonts w:eastAsiaTheme="minorEastAsia"/>
-                <w:noProof/>
                 <w:lang w:eastAsia="en-GB"/>
               </w:rPr>
               <w:tab/>
@@ -1412,55 +1285,46 @@
             <w:r>
               <w:rPr>
                 <w:rStyle w:val="Hyperlink"/>
-                <w:rFonts w:cstheme="majorHAnsi"/>
-                <w:noProof/>
               </w:rPr>
               <w:t>Game Type &amp; Research</w:t>
             </w:r>
             <w:r>
               <w:rPr>
-                <w:noProof/>
                 <w:webHidden/>
               </w:rPr>
               <w:tab/>
             </w:r>
             <w:r>
               <w:rPr>
-                <w:noProof/>
                 <w:webHidden/>
               </w:rPr>
               <w:fldChar w:fldCharType="begin"/>
             </w:r>
             <w:r>
               <w:rPr>
-                <w:noProof/>
-                <w:webHidden/>
-              </w:rPr>
-              <w:instrText xml:space="preserve"> PAGEREF _Toc531029489 \h </w:instrText>
-            </w:r>
-            <w:r>
-              <w:rPr>
-                <w:noProof/>
-                <w:webHidden/>
-              </w:rPr>
-            </w:r>
-            <w:r>
-              <w:rPr>
-                <w:noProof/>
+                <w:webHidden/>
+              </w:rPr>
+              <w:instrText xml:space="preserve"> PAGEREF _Toc531040606 \h </w:instrText>
+            </w:r>
+            <w:r>
+              <w:rPr>
+                <w:webHidden/>
+              </w:rPr>
+            </w:r>
+            <w:r>
+              <w:rPr>
                 <w:webHidden/>
               </w:rPr>
               <w:fldChar w:fldCharType="separate"/>
             </w:r>
             <w:r>
               <w:rPr>
-                <w:noProof/>
-                <w:webHidden/>
-              </w:rPr>
-              <w:t>5</w:t>
-            </w:r>
-            <w:r>
-              <w:rPr>
-                <w:noProof/>
+                <w:webHidden/>
+              </w:rPr>
+              <w:t>6</w:t>
+            </w:r>
+            <w:r>
+              <w:rPr>
                 <w:webHidden/>
               </w:rPr>
               <w:fldChar w:fldCharType="end"/>
@@ -1470,29 +1334,21 @@
         <w:p>
           <w:pPr>
             <w:pStyle w:val="TOC2"/>
-            <w:tabs>
-              <w:tab w:val="left" w:pos="880"/>
-              <w:tab w:val="right" w:leader="dot" w:pos="9016"/>
-            </w:tabs>
             <w:rPr>
               <w:rFonts w:eastAsiaTheme="minorEastAsia"/>
-              <w:noProof/>
               <w:lang w:eastAsia="en-GB"/>
             </w:rPr>
           </w:pPr>
-          <w:hyperlink w:anchor="_Toc531029490" w:history="1">
+          <w:hyperlink w:anchor="_Toc531040607" w:history="1">
             <w:r>
               <w:rPr>
                 <w:rStyle w:val="Hyperlink"/>
-                <w:rFonts w:cstheme="majorHAnsi"/>
-                <w:noProof/>
               </w:rPr>
               <w:t>2.4</w:t>
             </w:r>
             <w:r>
               <w:rPr>
                 <w:rFonts w:eastAsiaTheme="minorEastAsia"/>
-                <w:noProof/>
                 <w:lang w:eastAsia="en-GB"/>
               </w:rPr>
               <w:tab/>
@@ -1500,55 +1356,46 @@
             <w:r>
               <w:rPr>
                 <w:rStyle w:val="Hyperlink"/>
-                <w:rFonts w:cstheme="majorHAnsi"/>
-                <w:noProof/>
               </w:rPr>
               <w:t>Target Audience</w:t>
             </w:r>
             <w:r>
               <w:rPr>
-                <w:noProof/>
                 <w:webHidden/>
               </w:rPr>
               <w:tab/>
             </w:r>
             <w:r>
               <w:rPr>
-                <w:noProof/>
                 <w:webHidden/>
               </w:rPr>
               <w:fldChar w:fldCharType="begin"/>
             </w:r>
             <w:r>
               <w:rPr>
-                <w:noProof/>
-                <w:webHidden/>
-              </w:rPr>
-              <w:instrText xml:space="preserve"> PAGEREF _Toc531029490 \h </w:instrText>
-            </w:r>
-            <w:r>
-              <w:rPr>
-                <w:noProof/>
-                <w:webHidden/>
-              </w:rPr>
-            </w:r>
-            <w:r>
-              <w:rPr>
-                <w:noProof/>
+                <w:webHidden/>
+              </w:rPr>
+              <w:instrText xml:space="preserve"> PAGEREF _Toc531040607 \h </w:instrText>
+            </w:r>
+            <w:r>
+              <w:rPr>
+                <w:webHidden/>
+              </w:rPr>
+            </w:r>
+            <w:r>
+              <w:rPr>
                 <w:webHidden/>
               </w:rPr>
               <w:fldChar w:fldCharType="separate"/>
             </w:r>
             <w:r>
               <w:rPr>
-                <w:noProof/>
-                <w:webHidden/>
-              </w:rPr>
-              <w:t>6</w:t>
-            </w:r>
-            <w:r>
-              <w:rPr>
-                <w:noProof/>
+                <w:webHidden/>
+              </w:rPr>
+              <w:t>7</w:t>
+            </w:r>
+            <w:r>
+              <w:rPr>
                 <w:webHidden/>
               </w:rPr>
               <w:fldChar w:fldCharType="end"/>
@@ -1558,29 +1405,21 @@
         <w:p>
           <w:pPr>
             <w:pStyle w:val="TOC2"/>
-            <w:tabs>
-              <w:tab w:val="left" w:pos="880"/>
-              <w:tab w:val="right" w:leader="dot" w:pos="9016"/>
-            </w:tabs>
             <w:rPr>
               <w:rFonts w:eastAsiaTheme="minorEastAsia"/>
-              <w:noProof/>
               <w:lang w:eastAsia="en-GB"/>
             </w:rPr>
           </w:pPr>
-          <w:hyperlink w:anchor="_Toc531029491" w:history="1">
+          <w:hyperlink w:anchor="_Toc531040608" w:history="1">
             <w:r>
               <w:rPr>
                 <w:rStyle w:val="Hyperlink"/>
-                <w:rFonts w:cstheme="majorHAnsi"/>
-                <w:noProof/>
               </w:rPr>
               <w:t>2.5</w:t>
             </w:r>
             <w:r>
               <w:rPr>
                 <w:rFonts w:eastAsiaTheme="minorEastAsia"/>
-                <w:noProof/>
                 <w:lang w:eastAsia="en-GB"/>
               </w:rPr>
               <w:tab/>
@@ -1588,55 +1427,46 @@
             <w:r>
               <w:rPr>
                 <w:rStyle w:val="Hyperlink"/>
-                <w:rFonts w:cstheme="majorHAnsi"/>
-                <w:noProof/>
               </w:rPr>
               <w:t>Narrative</w:t>
             </w:r>
             <w:r>
               <w:rPr>
-                <w:noProof/>
                 <w:webHidden/>
               </w:rPr>
               <w:tab/>
             </w:r>
             <w:r>
               <w:rPr>
-                <w:noProof/>
                 <w:webHidden/>
               </w:rPr>
               <w:fldChar w:fldCharType="begin"/>
             </w:r>
             <w:r>
               <w:rPr>
-                <w:noProof/>
-                <w:webHidden/>
-              </w:rPr>
-              <w:instrText xml:space="preserve"> PAGEREF _Toc531029491 \h </w:instrText>
-            </w:r>
-            <w:r>
-              <w:rPr>
-                <w:noProof/>
-                <w:webHidden/>
-              </w:rPr>
-            </w:r>
-            <w:r>
-              <w:rPr>
-                <w:noProof/>
+                <w:webHidden/>
+              </w:rPr>
+              <w:instrText xml:space="preserve"> PAGEREF _Toc531040608 \h </w:instrText>
+            </w:r>
+            <w:r>
+              <w:rPr>
+                <w:webHidden/>
+              </w:rPr>
+            </w:r>
+            <w:r>
+              <w:rPr>
                 <w:webHidden/>
               </w:rPr>
               <w:fldChar w:fldCharType="separate"/>
             </w:r>
             <w:r>
               <w:rPr>
-                <w:noProof/>
-                <w:webHidden/>
-              </w:rPr>
-              <w:t>8</w:t>
-            </w:r>
-            <w:r>
-              <w:rPr>
-                <w:noProof/>
+                <w:webHidden/>
+              </w:rPr>
+              <w:t>9</w:t>
+            </w:r>
+            <w:r>
+              <w:rPr>
                 <w:webHidden/>
               </w:rPr>
               <w:fldChar w:fldCharType="end"/>
@@ -1646,29 +1476,21 @@
         <w:p>
           <w:pPr>
             <w:pStyle w:val="TOC2"/>
-            <w:tabs>
-              <w:tab w:val="left" w:pos="880"/>
-              <w:tab w:val="right" w:leader="dot" w:pos="9016"/>
-            </w:tabs>
             <w:rPr>
               <w:rFonts w:eastAsiaTheme="minorEastAsia"/>
-              <w:noProof/>
               <w:lang w:eastAsia="en-GB"/>
             </w:rPr>
           </w:pPr>
-          <w:hyperlink w:anchor="_Toc531029492" w:history="1">
+          <w:hyperlink w:anchor="_Toc531040609" w:history="1">
             <w:r>
               <w:rPr>
                 <w:rStyle w:val="Hyperlink"/>
-                <w:rFonts w:cstheme="majorHAnsi"/>
-                <w:noProof/>
               </w:rPr>
               <w:t>2.6</w:t>
             </w:r>
             <w:r>
               <w:rPr>
                 <w:rFonts w:eastAsiaTheme="minorEastAsia"/>
-                <w:noProof/>
                 <w:lang w:eastAsia="en-GB"/>
               </w:rPr>
               <w:tab/>
@@ -1676,55 +1498,46 @@
             <w:r>
               <w:rPr>
                 <w:rStyle w:val="Hyperlink"/>
-                <w:rFonts w:cstheme="majorHAnsi"/>
-                <w:noProof/>
               </w:rPr>
               <w:t>Graphics &amp; Design</w:t>
             </w:r>
             <w:r>
               <w:rPr>
-                <w:noProof/>
                 <w:webHidden/>
               </w:rPr>
               <w:tab/>
             </w:r>
             <w:r>
               <w:rPr>
-                <w:noProof/>
                 <w:webHidden/>
               </w:rPr>
               <w:fldChar w:fldCharType="begin"/>
             </w:r>
             <w:r>
               <w:rPr>
-                <w:noProof/>
-                <w:webHidden/>
-              </w:rPr>
-              <w:instrText xml:space="preserve"> PAGEREF _Toc531029492 \h </w:instrText>
-            </w:r>
-            <w:r>
-              <w:rPr>
-                <w:noProof/>
-                <w:webHidden/>
-              </w:rPr>
-            </w:r>
-            <w:r>
-              <w:rPr>
-                <w:noProof/>
+                <w:webHidden/>
+              </w:rPr>
+              <w:instrText xml:space="preserve"> PAGEREF _Toc531040609 \h </w:instrText>
+            </w:r>
+            <w:r>
+              <w:rPr>
+                <w:webHidden/>
+              </w:rPr>
+            </w:r>
+            <w:r>
+              <w:rPr>
                 <w:webHidden/>
               </w:rPr>
               <w:fldChar w:fldCharType="separate"/>
             </w:r>
             <w:r>
               <w:rPr>
-                <w:noProof/>
-                <w:webHidden/>
-              </w:rPr>
-              <w:t>8</w:t>
-            </w:r>
-            <w:r>
-              <w:rPr>
-                <w:noProof/>
+                <w:webHidden/>
+              </w:rPr>
+              <w:t>9</w:t>
+            </w:r>
+            <w:r>
+              <w:rPr>
                 <w:webHidden/>
               </w:rPr>
               <w:fldChar w:fldCharType="end"/>
@@ -1734,29 +1547,21 @@
         <w:p>
           <w:pPr>
             <w:pStyle w:val="TOC2"/>
-            <w:tabs>
-              <w:tab w:val="left" w:pos="880"/>
-              <w:tab w:val="right" w:leader="dot" w:pos="9016"/>
-            </w:tabs>
             <w:rPr>
               <w:rFonts w:eastAsiaTheme="minorEastAsia"/>
-              <w:noProof/>
               <w:lang w:eastAsia="en-GB"/>
             </w:rPr>
           </w:pPr>
-          <w:hyperlink w:anchor="_Toc531029493" w:history="1">
+          <w:hyperlink w:anchor="_Toc531040610" w:history="1">
             <w:r>
               <w:rPr>
                 <w:rStyle w:val="Hyperlink"/>
-                <w:rFonts w:cstheme="majorHAnsi"/>
-                <w:noProof/>
               </w:rPr>
               <w:t>2.7</w:t>
             </w:r>
             <w:r>
               <w:rPr>
                 <w:rFonts w:eastAsiaTheme="minorEastAsia"/>
-                <w:noProof/>
                 <w:lang w:eastAsia="en-GB"/>
               </w:rPr>
               <w:tab/>
@@ -1764,55 +1569,46 @@
             <w:r>
               <w:rPr>
                 <w:rStyle w:val="Hyperlink"/>
-                <w:rFonts w:cstheme="majorHAnsi"/>
-                <w:noProof/>
               </w:rPr>
               <w:t>Level Design</w:t>
             </w:r>
             <w:r>
               <w:rPr>
-                <w:noProof/>
                 <w:webHidden/>
               </w:rPr>
               <w:tab/>
             </w:r>
             <w:r>
               <w:rPr>
-                <w:noProof/>
                 <w:webHidden/>
               </w:rPr>
               <w:fldChar w:fldCharType="begin"/>
             </w:r>
             <w:r>
               <w:rPr>
-                <w:noProof/>
-                <w:webHidden/>
-              </w:rPr>
-              <w:instrText xml:space="preserve"> PAGEREF _Toc531029493 \h </w:instrText>
-            </w:r>
-            <w:r>
-              <w:rPr>
-                <w:noProof/>
-                <w:webHidden/>
-              </w:rPr>
-            </w:r>
-            <w:r>
-              <w:rPr>
-                <w:noProof/>
+                <w:webHidden/>
+              </w:rPr>
+              <w:instrText xml:space="preserve"> PAGEREF _Toc531040610 \h </w:instrText>
+            </w:r>
+            <w:r>
+              <w:rPr>
+                <w:webHidden/>
+              </w:rPr>
+            </w:r>
+            <w:r>
+              <w:rPr>
                 <w:webHidden/>
               </w:rPr>
               <w:fldChar w:fldCharType="separate"/>
             </w:r>
             <w:r>
               <w:rPr>
-                <w:noProof/>
-                <w:webHidden/>
-              </w:rPr>
-              <w:t>8</w:t>
-            </w:r>
-            <w:r>
-              <w:rPr>
-                <w:noProof/>
+                <w:webHidden/>
+              </w:rPr>
+              <w:t>9</w:t>
+            </w:r>
+            <w:r>
+              <w:rPr>
                 <w:webHidden/>
               </w:rPr>
               <w:fldChar w:fldCharType="end"/>
@@ -1832,7 +1628,7 @@
               <w:lang w:eastAsia="en-GB"/>
             </w:rPr>
           </w:pPr>
-          <w:hyperlink w:anchor="_Toc531029494" w:history="1">
+          <w:hyperlink w:anchor="_Toc531040611" w:history="1">
             <w:r>
               <w:rPr>
                 <w:rStyle w:val="Hyperlink"/>
@@ -1876,7 +1672,7 @@
                 <w:noProof/>
                 <w:webHidden/>
               </w:rPr>
-              <w:instrText xml:space="preserve"> PAGEREF _Toc531029494 \h </w:instrText>
+              <w:instrText xml:space="preserve"> PAGEREF _Toc531040611 \h </w:instrText>
             </w:r>
             <w:r>
               <w:rPr>
@@ -1896,7 +1692,7 @@
                 <w:noProof/>
                 <w:webHidden/>
               </w:rPr>
-              <w:t>8</w:t>
+              <w:t>9</w:t>
             </w:r>
             <w:r>
               <w:rPr>
@@ -1920,7 +1716,7 @@
               <w:lang w:eastAsia="en-GB"/>
             </w:rPr>
           </w:pPr>
-          <w:hyperlink w:anchor="_Toc531029495" w:history="1">
+          <w:hyperlink w:anchor="_Toc531040612" w:history="1">
             <w:r>
               <w:rPr>
                 <w:rStyle w:val="Hyperlink"/>
@@ -1964,7 +1760,7 @@
                 <w:noProof/>
                 <w:webHidden/>
               </w:rPr>
-              <w:instrText xml:space="preserve"> PAGEREF _Toc531029495 \h </w:instrText>
+              <w:instrText xml:space="preserve"> PAGEREF _Toc531040612 \h </w:instrText>
             </w:r>
             <w:r>
               <w:rPr>
@@ -1984,7 +1780,7 @@
                 <w:noProof/>
                 <w:webHidden/>
               </w:rPr>
-              <w:t>8</w:t>
+              <w:t>9</w:t>
             </w:r>
             <w:r>
               <w:rPr>
@@ -1998,29 +1794,21 @@
         <w:p>
           <w:pPr>
             <w:pStyle w:val="TOC2"/>
-            <w:tabs>
-              <w:tab w:val="left" w:pos="880"/>
-              <w:tab w:val="right" w:leader="dot" w:pos="9016"/>
-            </w:tabs>
             <w:rPr>
               <w:rFonts w:eastAsiaTheme="minorEastAsia"/>
-              <w:noProof/>
               <w:lang w:eastAsia="en-GB"/>
             </w:rPr>
           </w:pPr>
-          <w:hyperlink w:anchor="_Toc531029496" w:history="1">
+          <w:hyperlink w:anchor="_Toc531040613" w:history="1">
             <w:r>
               <w:rPr>
                 <w:rStyle w:val="Hyperlink"/>
-                <w:rFonts w:cstheme="majorHAnsi"/>
-                <w:noProof/>
               </w:rPr>
               <w:t>2.8</w:t>
             </w:r>
             <w:r>
               <w:rPr>
                 <w:rFonts w:eastAsiaTheme="minorEastAsia"/>
-                <w:noProof/>
                 <w:lang w:eastAsia="en-GB"/>
               </w:rPr>
               <w:tab/>
@@ -2028,55 +1816,46 @@
             <w:r>
               <w:rPr>
                 <w:rStyle w:val="Hyperlink"/>
-                <w:rFonts w:cstheme="majorHAnsi"/>
-                <w:noProof/>
               </w:rPr>
               <w:t>Audio Design</w:t>
             </w:r>
             <w:r>
               <w:rPr>
-                <w:noProof/>
                 <w:webHidden/>
               </w:rPr>
               <w:tab/>
             </w:r>
             <w:r>
               <w:rPr>
-                <w:noProof/>
                 <w:webHidden/>
               </w:rPr>
               <w:fldChar w:fldCharType="begin"/>
             </w:r>
             <w:r>
               <w:rPr>
-                <w:noProof/>
-                <w:webHidden/>
-              </w:rPr>
-              <w:instrText xml:space="preserve"> PAGEREF _Toc531029496 \h </w:instrText>
-            </w:r>
-            <w:r>
-              <w:rPr>
-                <w:noProof/>
-                <w:webHidden/>
-              </w:rPr>
-            </w:r>
-            <w:r>
-              <w:rPr>
-                <w:noProof/>
+                <w:webHidden/>
+              </w:rPr>
+              <w:instrText xml:space="preserve"> PAGEREF _Toc531040613 \h </w:instrText>
+            </w:r>
+            <w:r>
+              <w:rPr>
+                <w:webHidden/>
+              </w:rPr>
+            </w:r>
+            <w:r>
+              <w:rPr>
                 <w:webHidden/>
               </w:rPr>
               <w:fldChar w:fldCharType="separate"/>
             </w:r>
             <w:r>
               <w:rPr>
-                <w:noProof/>
-                <w:webHidden/>
-              </w:rPr>
-              <w:t>9</w:t>
-            </w:r>
-            <w:r>
-              <w:rPr>
-                <w:noProof/>
+                <w:webHidden/>
+              </w:rPr>
+              <w:t>10</w:t>
+            </w:r>
+            <w:r>
+              <w:rPr>
                 <w:webHidden/>
               </w:rPr>
               <w:fldChar w:fldCharType="end"/>
@@ -2086,29 +1865,21 @@
         <w:p>
           <w:pPr>
             <w:pStyle w:val="TOC2"/>
-            <w:tabs>
-              <w:tab w:val="left" w:pos="880"/>
-              <w:tab w:val="right" w:leader="dot" w:pos="9016"/>
-            </w:tabs>
             <w:rPr>
               <w:rFonts w:eastAsiaTheme="minorEastAsia"/>
-              <w:noProof/>
               <w:lang w:eastAsia="en-GB"/>
             </w:rPr>
           </w:pPr>
-          <w:hyperlink w:anchor="_Toc531029497" w:history="1">
+          <w:hyperlink w:anchor="_Toc531040614" w:history="1">
             <w:r>
               <w:rPr>
                 <w:rStyle w:val="Hyperlink"/>
-                <w:rFonts w:cstheme="majorHAnsi"/>
-                <w:noProof/>
               </w:rPr>
               <w:t>2.9</w:t>
             </w:r>
             <w:r>
               <w:rPr>
                 <w:rFonts w:eastAsiaTheme="minorEastAsia"/>
-                <w:noProof/>
                 <w:lang w:eastAsia="en-GB"/>
               </w:rPr>
               <w:tab/>
@@ -2116,55 +1887,46 @@
             <w:r>
               <w:rPr>
                 <w:rStyle w:val="Hyperlink"/>
-                <w:rFonts w:cstheme="majorHAnsi"/>
-                <w:noProof/>
               </w:rPr>
               <w:t>Moodboard</w:t>
             </w:r>
             <w:r>
               <w:rPr>
-                <w:noProof/>
                 <w:webHidden/>
               </w:rPr>
               <w:tab/>
             </w:r>
             <w:r>
               <w:rPr>
-                <w:noProof/>
                 <w:webHidden/>
               </w:rPr>
               <w:fldChar w:fldCharType="begin"/>
             </w:r>
             <w:r>
               <w:rPr>
-                <w:noProof/>
-                <w:webHidden/>
-              </w:rPr>
-              <w:instrText xml:space="preserve"> PAGEREF _Toc531029497 \h </w:instrText>
-            </w:r>
-            <w:r>
-              <w:rPr>
-                <w:noProof/>
-                <w:webHidden/>
-              </w:rPr>
-            </w:r>
-            <w:r>
-              <w:rPr>
-                <w:noProof/>
+                <w:webHidden/>
+              </w:rPr>
+              <w:instrText xml:space="preserve"> PAGEREF _Toc531040614 \h </w:instrText>
+            </w:r>
+            <w:r>
+              <w:rPr>
+                <w:webHidden/>
+              </w:rPr>
+            </w:r>
+            <w:r>
+              <w:rPr>
                 <w:webHidden/>
               </w:rPr>
               <w:fldChar w:fldCharType="separate"/>
             </w:r>
             <w:r>
               <w:rPr>
-                <w:noProof/>
-                <w:webHidden/>
-              </w:rPr>
-              <w:t>10</w:t>
-            </w:r>
-            <w:r>
-              <w:rPr>
-                <w:noProof/>
+                <w:webHidden/>
+              </w:rPr>
+              <w:t>11</w:t>
+            </w:r>
+            <w:r>
+              <w:rPr>
                 <w:webHidden/>
               </w:rPr>
               <w:fldChar w:fldCharType="end"/>
@@ -2184,7 +1946,7 @@
               <w:lang w:eastAsia="en-GB"/>
             </w:rPr>
           </w:pPr>
-          <w:hyperlink w:anchor="_Toc531029498" w:history="1">
+          <w:hyperlink w:anchor="_Toc531040615" w:history="1">
             <w:r>
               <w:rPr>
                 <w:rStyle w:val="Hyperlink"/>
@@ -2228,7 +1990,7 @@
                 <w:noProof/>
                 <w:webHidden/>
               </w:rPr>
-              <w:instrText xml:space="preserve"> PAGEREF _Toc531029498 \h </w:instrText>
+              <w:instrText xml:space="preserve"> PAGEREF _Toc531040615 \h </w:instrText>
             </w:r>
             <w:r>
               <w:rPr>
@@ -2248,7 +2010,7 @@
                 <w:noProof/>
                 <w:webHidden/>
               </w:rPr>
-              <w:t>11</w:t>
+              <w:t>12</w:t>
             </w:r>
             <w:r>
               <w:rPr>
@@ -2262,29 +2024,21 @@
         <w:p>
           <w:pPr>
             <w:pStyle w:val="TOC2"/>
-            <w:tabs>
-              <w:tab w:val="left" w:pos="880"/>
-              <w:tab w:val="right" w:leader="dot" w:pos="9016"/>
-            </w:tabs>
             <w:rPr>
               <w:rFonts w:eastAsiaTheme="minorEastAsia"/>
-              <w:noProof/>
               <w:lang w:eastAsia="en-GB"/>
             </w:rPr>
           </w:pPr>
-          <w:hyperlink w:anchor="_Toc531029499" w:history="1">
+          <w:hyperlink w:anchor="_Toc531040616" w:history="1">
             <w:r>
               <w:rPr>
                 <w:rStyle w:val="Hyperlink"/>
-                <w:rFonts w:cstheme="majorHAnsi"/>
-                <w:noProof/>
               </w:rPr>
               <w:t>3.1</w:t>
             </w:r>
             <w:r>
               <w:rPr>
                 <w:rFonts w:eastAsiaTheme="minorEastAsia"/>
-                <w:noProof/>
                 <w:lang w:eastAsia="en-GB"/>
               </w:rPr>
               <w:tab/>
@@ -2292,55 +2046,46 @@
             <w:r>
               <w:rPr>
                 <w:rStyle w:val="Hyperlink"/>
-                <w:rFonts w:cstheme="majorHAnsi"/>
-                <w:noProof/>
               </w:rPr>
               <w:t>Development Approach</w:t>
             </w:r>
             <w:r>
               <w:rPr>
-                <w:noProof/>
                 <w:webHidden/>
               </w:rPr>
               <w:tab/>
             </w:r>
             <w:r>
               <w:rPr>
-                <w:noProof/>
                 <w:webHidden/>
               </w:rPr>
               <w:fldChar w:fldCharType="begin"/>
             </w:r>
             <w:r>
               <w:rPr>
-                <w:noProof/>
-                <w:webHidden/>
-              </w:rPr>
-              <w:instrText xml:space="preserve"> PAGEREF _Toc531029499 \h </w:instrText>
-            </w:r>
-            <w:r>
-              <w:rPr>
-                <w:noProof/>
-                <w:webHidden/>
-              </w:rPr>
-            </w:r>
-            <w:r>
-              <w:rPr>
-                <w:noProof/>
+                <w:webHidden/>
+              </w:rPr>
+              <w:instrText xml:space="preserve"> PAGEREF _Toc531040616 \h </w:instrText>
+            </w:r>
+            <w:r>
+              <w:rPr>
+                <w:webHidden/>
+              </w:rPr>
+            </w:r>
+            <w:r>
+              <w:rPr>
                 <w:webHidden/>
               </w:rPr>
               <w:fldChar w:fldCharType="separate"/>
             </w:r>
             <w:r>
               <w:rPr>
-                <w:noProof/>
-                <w:webHidden/>
-              </w:rPr>
-              <w:t>11</w:t>
-            </w:r>
-            <w:r>
-              <w:rPr>
-                <w:noProof/>
+                <w:webHidden/>
+              </w:rPr>
+              <w:t>12</w:t>
+            </w:r>
+            <w:r>
+              <w:rPr>
                 <w:webHidden/>
               </w:rPr>
               <w:fldChar w:fldCharType="end"/>
@@ -2350,29 +2095,21 @@
         <w:p>
           <w:pPr>
             <w:pStyle w:val="TOC2"/>
-            <w:tabs>
-              <w:tab w:val="left" w:pos="880"/>
-              <w:tab w:val="right" w:leader="dot" w:pos="9016"/>
-            </w:tabs>
             <w:rPr>
               <w:rFonts w:eastAsiaTheme="minorEastAsia"/>
-              <w:noProof/>
               <w:lang w:eastAsia="en-GB"/>
             </w:rPr>
           </w:pPr>
-          <w:hyperlink w:anchor="_Toc531029500" w:history="1">
+          <w:hyperlink w:anchor="_Toc531040617" w:history="1">
             <w:r>
               <w:rPr>
                 <w:rStyle w:val="Hyperlink"/>
-                <w:rFonts w:cstheme="majorHAnsi"/>
-                <w:noProof/>
               </w:rPr>
               <w:t>3.2</w:t>
             </w:r>
             <w:r>
               <w:rPr>
                 <w:rFonts w:eastAsiaTheme="minorEastAsia"/>
-                <w:noProof/>
                 <w:lang w:eastAsia="en-GB"/>
               </w:rPr>
               <w:tab/>
@@ -2380,55 +2117,46 @@
             <w:r>
               <w:rPr>
                 <w:rStyle w:val="Hyperlink"/>
-                <w:rFonts w:cstheme="majorHAnsi"/>
-                <w:noProof/>
               </w:rPr>
               <w:t>Target Platform</w:t>
             </w:r>
             <w:r>
               <w:rPr>
-                <w:noProof/>
                 <w:webHidden/>
               </w:rPr>
               <w:tab/>
             </w:r>
             <w:r>
               <w:rPr>
-                <w:noProof/>
                 <w:webHidden/>
               </w:rPr>
               <w:fldChar w:fldCharType="begin"/>
             </w:r>
             <w:r>
               <w:rPr>
-                <w:noProof/>
-                <w:webHidden/>
-              </w:rPr>
-              <w:instrText xml:space="preserve"> PAGEREF _Toc531029500 \h </w:instrText>
-            </w:r>
-            <w:r>
-              <w:rPr>
-                <w:noProof/>
-                <w:webHidden/>
-              </w:rPr>
-            </w:r>
-            <w:r>
-              <w:rPr>
-                <w:noProof/>
+                <w:webHidden/>
+              </w:rPr>
+              <w:instrText xml:space="preserve"> PAGEREF _Toc531040617 \h </w:instrText>
+            </w:r>
+            <w:r>
+              <w:rPr>
+                <w:webHidden/>
+              </w:rPr>
+            </w:r>
+            <w:r>
+              <w:rPr>
                 <w:webHidden/>
               </w:rPr>
               <w:fldChar w:fldCharType="separate"/>
             </w:r>
             <w:r>
               <w:rPr>
-                <w:noProof/>
-                <w:webHidden/>
-              </w:rPr>
-              <w:t>11</w:t>
-            </w:r>
-            <w:r>
-              <w:rPr>
-                <w:noProof/>
+                <w:webHidden/>
+              </w:rPr>
+              <w:t>12</w:t>
+            </w:r>
+            <w:r>
+              <w:rPr>
                 <w:webHidden/>
               </w:rPr>
               <w:fldChar w:fldCharType="end"/>
@@ -2438,29 +2166,21 @@
         <w:p>
           <w:pPr>
             <w:pStyle w:val="TOC2"/>
-            <w:tabs>
-              <w:tab w:val="left" w:pos="880"/>
-              <w:tab w:val="right" w:leader="dot" w:pos="9016"/>
-            </w:tabs>
             <w:rPr>
               <w:rFonts w:eastAsiaTheme="minorEastAsia"/>
-              <w:noProof/>
               <w:lang w:eastAsia="en-GB"/>
             </w:rPr>
           </w:pPr>
-          <w:hyperlink w:anchor="_Toc531029501" w:history="1">
+          <w:hyperlink w:anchor="_Toc531040618" w:history="1">
             <w:r>
               <w:rPr>
                 <w:rStyle w:val="Hyperlink"/>
-                <w:rFonts w:cstheme="majorHAnsi"/>
-                <w:noProof/>
               </w:rPr>
               <w:t>3.3</w:t>
             </w:r>
             <w:r>
               <w:rPr>
                 <w:rFonts w:eastAsiaTheme="minorEastAsia"/>
-                <w:noProof/>
                 <w:lang w:eastAsia="en-GB"/>
               </w:rPr>
               <w:tab/>
@@ -2468,55 +2188,46 @@
             <w:r>
               <w:rPr>
                 <w:rStyle w:val="Hyperlink"/>
-                <w:rFonts w:cstheme="majorHAnsi"/>
-                <w:noProof/>
               </w:rPr>
               <w:t>Hardware &amp; Software</w:t>
             </w:r>
             <w:r>
               <w:rPr>
-                <w:noProof/>
                 <w:webHidden/>
               </w:rPr>
               <w:tab/>
             </w:r>
             <w:r>
               <w:rPr>
-                <w:noProof/>
                 <w:webHidden/>
               </w:rPr>
               <w:fldChar w:fldCharType="begin"/>
             </w:r>
             <w:r>
               <w:rPr>
-                <w:noProof/>
-                <w:webHidden/>
-              </w:rPr>
-              <w:instrText xml:space="preserve"> PAGEREF _Toc531029501 \h </w:instrText>
-            </w:r>
-            <w:r>
-              <w:rPr>
-                <w:noProof/>
-                <w:webHidden/>
-              </w:rPr>
-            </w:r>
-            <w:r>
-              <w:rPr>
-                <w:noProof/>
+                <w:webHidden/>
+              </w:rPr>
+              <w:instrText xml:space="preserve"> PAGEREF _Toc531040618 \h </w:instrText>
+            </w:r>
+            <w:r>
+              <w:rPr>
+                <w:webHidden/>
+              </w:rPr>
+            </w:r>
+            <w:r>
+              <w:rPr>
                 <w:webHidden/>
               </w:rPr>
               <w:fldChar w:fldCharType="separate"/>
             </w:r>
             <w:r>
               <w:rPr>
-                <w:noProof/>
-                <w:webHidden/>
-              </w:rPr>
-              <w:t>11</w:t>
-            </w:r>
-            <w:r>
-              <w:rPr>
-                <w:noProof/>
+                <w:webHidden/>
+              </w:rPr>
+              <w:t>12</w:t>
+            </w:r>
+            <w:r>
+              <w:rPr>
                 <w:webHidden/>
               </w:rPr>
               <w:fldChar w:fldCharType="end"/>
@@ -2526,29 +2237,21 @@
         <w:p>
           <w:pPr>
             <w:pStyle w:val="TOC2"/>
-            <w:tabs>
-              <w:tab w:val="left" w:pos="880"/>
-              <w:tab w:val="right" w:leader="dot" w:pos="9016"/>
-            </w:tabs>
             <w:rPr>
               <w:rFonts w:eastAsiaTheme="minorEastAsia"/>
-              <w:noProof/>
               <w:lang w:eastAsia="en-GB"/>
             </w:rPr>
           </w:pPr>
-          <w:hyperlink w:anchor="_Toc531029502" w:history="1">
+          <w:hyperlink w:anchor="_Toc531040619" w:history="1">
             <w:r>
               <w:rPr>
                 <w:rStyle w:val="Hyperlink"/>
-                <w:rFonts w:cstheme="majorHAnsi"/>
-                <w:noProof/>
               </w:rPr>
               <w:t>3.4</w:t>
             </w:r>
             <w:r>
               <w:rPr>
                 <w:rFonts w:eastAsiaTheme="minorEastAsia"/>
-                <w:noProof/>
                 <w:lang w:eastAsia="en-GB"/>
               </w:rPr>
               <w:tab/>
@@ -2556,55 +2259,46 @@
             <w:r>
               <w:rPr>
                 <w:rStyle w:val="Hyperlink"/>
-                <w:rFonts w:cstheme="majorHAnsi"/>
-                <w:noProof/>
               </w:rPr>
               <w:t>Mechanics</w:t>
             </w:r>
             <w:r>
               <w:rPr>
-                <w:noProof/>
                 <w:webHidden/>
               </w:rPr>
               <w:tab/>
             </w:r>
             <w:r>
               <w:rPr>
-                <w:noProof/>
                 <w:webHidden/>
               </w:rPr>
               <w:fldChar w:fldCharType="begin"/>
             </w:r>
             <w:r>
               <w:rPr>
-                <w:noProof/>
-                <w:webHidden/>
-              </w:rPr>
-              <w:instrText xml:space="preserve"> PAGEREF _Toc531029502 \h </w:instrText>
-            </w:r>
-            <w:r>
-              <w:rPr>
-                <w:noProof/>
-                <w:webHidden/>
-              </w:rPr>
-            </w:r>
-            <w:r>
-              <w:rPr>
-                <w:noProof/>
+                <w:webHidden/>
+              </w:rPr>
+              <w:instrText xml:space="preserve"> PAGEREF _Toc531040619 \h </w:instrText>
+            </w:r>
+            <w:r>
+              <w:rPr>
+                <w:webHidden/>
+              </w:rPr>
+            </w:r>
+            <w:r>
+              <w:rPr>
                 <w:webHidden/>
               </w:rPr>
               <w:fldChar w:fldCharType="separate"/>
             </w:r>
             <w:r>
               <w:rPr>
-                <w:noProof/>
-                <w:webHidden/>
-              </w:rPr>
-              <w:t>12</w:t>
-            </w:r>
-            <w:r>
-              <w:rPr>
-                <w:noProof/>
+                <w:webHidden/>
+              </w:rPr>
+              <w:t>13</w:t>
+            </w:r>
+            <w:r>
+              <w:rPr>
                 <w:webHidden/>
               </w:rPr>
               <w:fldChar w:fldCharType="end"/>
@@ -2624,7 +2318,7 @@
               <w:lang w:eastAsia="en-GB"/>
             </w:rPr>
           </w:pPr>
-          <w:hyperlink w:anchor="_Toc531029503" w:history="1">
+          <w:hyperlink w:anchor="_Toc531040620" w:history="1">
             <w:r>
               <w:rPr>
                 <w:rStyle w:val="Hyperlink"/>
@@ -2668,7 +2362,7 @@
                 <w:noProof/>
                 <w:webHidden/>
               </w:rPr>
-              <w:instrText xml:space="preserve"> PAGEREF _Toc531029503 \h </w:instrText>
+              <w:instrText xml:space="preserve"> PAGEREF _Toc531040620 \h </w:instrText>
             </w:r>
             <w:r>
               <w:rPr>
@@ -2688,7 +2382,7 @@
                 <w:noProof/>
                 <w:webHidden/>
               </w:rPr>
-              <w:t>12</w:t>
+              <w:t>13</w:t>
             </w:r>
             <w:r>
               <w:rPr>
@@ -2712,7 +2406,7 @@
               <w:lang w:eastAsia="en-GB"/>
             </w:rPr>
           </w:pPr>
-          <w:hyperlink w:anchor="_Toc531029504" w:history="1">
+          <w:hyperlink w:anchor="_Toc531040621" w:history="1">
             <w:r>
               <w:rPr>
                 <w:rStyle w:val="Hyperlink"/>
@@ -2756,7 +2450,7 @@
                 <w:noProof/>
                 <w:webHidden/>
               </w:rPr>
-              <w:instrText xml:space="preserve"> PAGEREF _Toc531029504 \h </w:instrText>
+              <w:instrText xml:space="preserve"> PAGEREF _Toc531040621 \h </w:instrText>
             </w:r>
             <w:r>
               <w:rPr>
@@ -2776,7 +2470,7 @@
                 <w:noProof/>
                 <w:webHidden/>
               </w:rPr>
-              <w:t>12</w:t>
+              <w:t>13</w:t>
             </w:r>
             <w:r>
               <w:rPr>
@@ -2800,7 +2494,7 @@
               <w:lang w:eastAsia="en-GB"/>
             </w:rPr>
           </w:pPr>
-          <w:hyperlink w:anchor="_Toc531029505" w:history="1">
+          <w:hyperlink w:anchor="_Toc531040622" w:history="1">
             <w:r>
               <w:rPr>
                 <w:rStyle w:val="Hyperlink"/>
@@ -2844,7 +2538,7 @@
                 <w:noProof/>
                 <w:webHidden/>
               </w:rPr>
-              <w:instrText xml:space="preserve"> PAGEREF _Toc531029505 \h </w:instrText>
+              <w:instrText xml:space="preserve"> PAGEREF _Toc531040622 \h </w:instrText>
             </w:r>
             <w:r>
               <w:rPr>
@@ -2864,7 +2558,7 @@
                 <w:noProof/>
                 <w:webHidden/>
               </w:rPr>
-              <w:t>13</w:t>
+              <w:t>14</w:t>
             </w:r>
             <w:r>
               <w:rPr>
@@ -2888,7 +2582,7 @@
               <w:lang w:eastAsia="en-GB"/>
             </w:rPr>
           </w:pPr>
-          <w:hyperlink w:anchor="_Toc531029506" w:history="1">
+          <w:hyperlink w:anchor="_Toc531040623" w:history="1">
             <w:r>
               <w:rPr>
                 <w:rStyle w:val="Hyperlink"/>
@@ -2932,7 +2626,7 @@
                 <w:noProof/>
                 <w:webHidden/>
               </w:rPr>
-              <w:instrText xml:space="preserve"> PAGEREF _Toc531029506 \h </w:instrText>
+              <w:instrText xml:space="preserve"> PAGEREF _Toc531040623 \h </w:instrText>
             </w:r>
             <w:r>
               <w:rPr>
@@ -2952,7 +2646,7 @@
                 <w:noProof/>
                 <w:webHidden/>
               </w:rPr>
-              <w:t>13</w:t>
+              <w:t>14</w:t>
             </w:r>
             <w:r>
               <w:rPr>
@@ -2966,29 +2660,21 @@
         <w:p>
           <w:pPr>
             <w:pStyle w:val="TOC2"/>
-            <w:tabs>
-              <w:tab w:val="left" w:pos="880"/>
-              <w:tab w:val="right" w:leader="dot" w:pos="9016"/>
-            </w:tabs>
             <w:rPr>
               <w:rFonts w:eastAsiaTheme="minorEastAsia"/>
-              <w:noProof/>
               <w:lang w:eastAsia="en-GB"/>
             </w:rPr>
           </w:pPr>
-          <w:hyperlink w:anchor="_Toc531029507" w:history="1">
+          <w:hyperlink w:anchor="_Toc531040624" w:history="1">
             <w:r>
               <w:rPr>
                 <w:rStyle w:val="Hyperlink"/>
-                <w:rFonts w:cstheme="majorHAnsi"/>
-                <w:noProof/>
               </w:rPr>
               <w:t>3.5</w:t>
             </w:r>
             <w:r>
               <w:rPr>
                 <w:rFonts w:eastAsiaTheme="minorEastAsia"/>
-                <w:noProof/>
                 <w:lang w:eastAsia="en-GB"/>
               </w:rPr>
               <w:tab/>
@@ -2996,55 +2682,46 @@
             <w:r>
               <w:rPr>
                 <w:rStyle w:val="Hyperlink"/>
-                <w:rFonts w:cstheme="majorHAnsi"/>
-                <w:noProof/>
               </w:rPr>
               <w:t>Development Environment</w:t>
             </w:r>
             <w:r>
               <w:rPr>
-                <w:noProof/>
                 <w:webHidden/>
               </w:rPr>
               <w:tab/>
             </w:r>
             <w:r>
               <w:rPr>
-                <w:noProof/>
                 <w:webHidden/>
               </w:rPr>
               <w:fldChar w:fldCharType="begin"/>
             </w:r>
             <w:r>
               <w:rPr>
-                <w:noProof/>
-                <w:webHidden/>
-              </w:rPr>
-              <w:instrText xml:space="preserve"> PAGEREF _Toc531029507 \h </w:instrText>
-            </w:r>
-            <w:r>
-              <w:rPr>
-                <w:noProof/>
-                <w:webHidden/>
-              </w:rPr>
-            </w:r>
-            <w:r>
-              <w:rPr>
-                <w:noProof/>
+                <w:webHidden/>
+              </w:rPr>
+              <w:instrText xml:space="preserve"> PAGEREF _Toc531040624 \h </w:instrText>
+            </w:r>
+            <w:r>
+              <w:rPr>
+                <w:webHidden/>
+              </w:rPr>
+            </w:r>
+            <w:r>
+              <w:rPr>
                 <w:webHidden/>
               </w:rPr>
               <w:fldChar w:fldCharType="separate"/>
             </w:r>
             <w:r>
               <w:rPr>
-                <w:noProof/>
-                <w:webHidden/>
-              </w:rPr>
-              <w:t>13</w:t>
-            </w:r>
-            <w:r>
-              <w:rPr>
-                <w:noProof/>
+                <w:webHidden/>
+              </w:rPr>
+              <w:t>14</w:t>
+            </w:r>
+            <w:r>
+              <w:rPr>
                 <w:webHidden/>
               </w:rPr>
               <w:fldChar w:fldCharType="end"/>
@@ -3054,29 +2731,21 @@
         <w:p>
           <w:pPr>
             <w:pStyle w:val="TOC2"/>
-            <w:tabs>
-              <w:tab w:val="left" w:pos="880"/>
-              <w:tab w:val="right" w:leader="dot" w:pos="9016"/>
-            </w:tabs>
             <w:rPr>
               <w:rFonts w:eastAsiaTheme="minorEastAsia"/>
-              <w:noProof/>
               <w:lang w:eastAsia="en-GB"/>
             </w:rPr>
           </w:pPr>
-          <w:hyperlink w:anchor="_Toc531029508" w:history="1">
+          <w:hyperlink w:anchor="_Toc531040625" w:history="1">
             <w:r>
               <w:rPr>
                 <w:rStyle w:val="Hyperlink"/>
-                <w:rFonts w:cstheme="majorHAnsi"/>
-                <w:noProof/>
               </w:rPr>
               <w:t>3.6</w:t>
             </w:r>
             <w:r>
               <w:rPr>
                 <w:rFonts w:eastAsiaTheme="minorEastAsia"/>
-                <w:noProof/>
                 <w:lang w:eastAsia="en-GB"/>
               </w:rPr>
               <w:tab/>
@@ -3084,55 +2753,46 @@
             <w:r>
               <w:rPr>
                 <w:rStyle w:val="Hyperlink"/>
-                <w:rFonts w:cstheme="majorHAnsi"/>
-                <w:noProof/>
               </w:rPr>
               <w:t>User Interface</w:t>
             </w:r>
             <w:r>
               <w:rPr>
-                <w:noProof/>
                 <w:webHidden/>
               </w:rPr>
               <w:tab/>
             </w:r>
             <w:r>
               <w:rPr>
-                <w:noProof/>
                 <w:webHidden/>
               </w:rPr>
               <w:fldChar w:fldCharType="begin"/>
             </w:r>
             <w:r>
               <w:rPr>
-                <w:noProof/>
-                <w:webHidden/>
-              </w:rPr>
-              <w:instrText xml:space="preserve"> PAGEREF _Toc531029508 \h </w:instrText>
-            </w:r>
-            <w:r>
-              <w:rPr>
-                <w:noProof/>
-                <w:webHidden/>
-              </w:rPr>
-            </w:r>
-            <w:r>
-              <w:rPr>
-                <w:noProof/>
+                <w:webHidden/>
+              </w:rPr>
+              <w:instrText xml:space="preserve"> PAGEREF _Toc531040625 \h </w:instrText>
+            </w:r>
+            <w:r>
+              <w:rPr>
+                <w:webHidden/>
+              </w:rPr>
+            </w:r>
+            <w:r>
+              <w:rPr>
                 <w:webHidden/>
               </w:rPr>
               <w:fldChar w:fldCharType="separate"/>
             </w:r>
             <w:r>
               <w:rPr>
-                <w:noProof/>
-                <w:webHidden/>
-              </w:rPr>
-              <w:t>14</w:t>
-            </w:r>
-            <w:r>
-              <w:rPr>
-                <w:noProof/>
+                <w:webHidden/>
+              </w:rPr>
+              <w:t>15</w:t>
+            </w:r>
+            <w:r>
+              <w:rPr>
                 <w:webHidden/>
               </w:rPr>
               <w:fldChar w:fldCharType="end"/>
@@ -3152,7 +2812,7 @@
               <w:lang w:eastAsia="en-GB"/>
             </w:rPr>
           </w:pPr>
-          <w:hyperlink w:anchor="_Toc531029509" w:history="1">
+          <w:hyperlink w:anchor="_Toc531040626" w:history="1">
             <w:r>
               <w:rPr>
                 <w:rStyle w:val="Hyperlink"/>
@@ -3175,6 +2835,378 @@
                 <w:rFonts w:cstheme="majorHAnsi"/>
                 <w:noProof/>
               </w:rPr>
+              <w:t>Critical Appraisal</w:t>
+            </w:r>
+            <w:r>
+              <w:rPr>
+                <w:noProof/>
+                <w:webHidden/>
+              </w:rPr>
+              <w:tab/>
+            </w:r>
+            <w:r>
+              <w:rPr>
+                <w:noProof/>
+                <w:webHidden/>
+              </w:rPr>
+              <w:fldChar w:fldCharType="begin"/>
+            </w:r>
+            <w:r>
+              <w:rPr>
+                <w:noProof/>
+                <w:webHidden/>
+              </w:rPr>
+              <w:instrText xml:space="preserve"> PAGEREF _Toc531040626 \h </w:instrText>
+            </w:r>
+            <w:r>
+              <w:rPr>
+                <w:noProof/>
+                <w:webHidden/>
+              </w:rPr>
+            </w:r>
+            <w:r>
+              <w:rPr>
+                <w:noProof/>
+                <w:webHidden/>
+              </w:rPr>
+              <w:fldChar w:fldCharType="separate"/>
+            </w:r>
+            <w:r>
+              <w:rPr>
+                <w:noProof/>
+                <w:webHidden/>
+              </w:rPr>
+              <w:t>16</w:t>
+            </w:r>
+            <w:r>
+              <w:rPr>
+                <w:noProof/>
+                <w:webHidden/>
+              </w:rPr>
+              <w:fldChar w:fldCharType="end"/>
+            </w:r>
+          </w:hyperlink>
+        </w:p>
+        <w:p>
+          <w:pPr>
+            <w:pStyle w:val="TOC2"/>
+            <w:rPr>
+              <w:rFonts w:eastAsiaTheme="minorEastAsia"/>
+              <w:lang w:eastAsia="en-GB"/>
+            </w:rPr>
+          </w:pPr>
+          <w:hyperlink w:anchor="_Toc531040627" w:history="1">
+            <w:r>
+              <w:rPr>
+                <w:rStyle w:val="Hyperlink"/>
+              </w:rPr>
+              <w:t>4.1</w:t>
+            </w:r>
+            <w:r>
+              <w:rPr>
+                <w:rFonts w:eastAsiaTheme="minorEastAsia"/>
+                <w:lang w:eastAsia="en-GB"/>
+              </w:rPr>
+              <w:tab/>
+            </w:r>
+            <w:r>
+              <w:rPr>
+                <w:rStyle w:val="Hyperlink"/>
+              </w:rPr>
+              <w:t>Opinion</w:t>
+            </w:r>
+            <w:r>
+              <w:rPr>
+                <w:webHidden/>
+              </w:rPr>
+              <w:tab/>
+            </w:r>
+            <w:r>
+              <w:rPr>
+                <w:webHidden/>
+              </w:rPr>
+              <w:fldChar w:fldCharType="begin"/>
+            </w:r>
+            <w:r>
+              <w:rPr>
+                <w:webHidden/>
+              </w:rPr>
+              <w:instrText xml:space="preserve"> PAGEREF _Toc531040627 \h </w:instrText>
+            </w:r>
+            <w:r>
+              <w:rPr>
+                <w:webHidden/>
+              </w:rPr>
+            </w:r>
+            <w:r>
+              <w:rPr>
+                <w:webHidden/>
+              </w:rPr>
+              <w:fldChar w:fldCharType="separate"/>
+            </w:r>
+            <w:r>
+              <w:rPr>
+                <w:webHidden/>
+              </w:rPr>
+              <w:t>16</w:t>
+            </w:r>
+            <w:r>
+              <w:rPr>
+                <w:webHidden/>
+              </w:rPr>
+              <w:fldChar w:fldCharType="end"/>
+            </w:r>
+          </w:hyperlink>
+        </w:p>
+        <w:p>
+          <w:pPr>
+            <w:pStyle w:val="TOC2"/>
+            <w:rPr>
+              <w:rFonts w:eastAsiaTheme="minorEastAsia"/>
+              <w:lang w:eastAsia="en-GB"/>
+            </w:rPr>
+          </w:pPr>
+          <w:hyperlink w:anchor="_Toc531040628" w:history="1">
+            <w:r>
+              <w:rPr>
+                <w:rStyle w:val="Hyperlink"/>
+              </w:rPr>
+              <w:t>4.2</w:t>
+            </w:r>
+            <w:r>
+              <w:rPr>
+                <w:rFonts w:eastAsiaTheme="minorEastAsia"/>
+                <w:lang w:eastAsia="en-GB"/>
+              </w:rPr>
+              <w:tab/>
+            </w:r>
+            <w:r>
+              <w:rPr>
+                <w:rStyle w:val="Hyperlink"/>
+              </w:rPr>
+              <w:t>Contribution</w:t>
+            </w:r>
+            <w:r>
+              <w:rPr>
+                <w:webHidden/>
+              </w:rPr>
+              <w:tab/>
+            </w:r>
+            <w:r>
+              <w:rPr>
+                <w:webHidden/>
+              </w:rPr>
+              <w:fldChar w:fldCharType="begin"/>
+            </w:r>
+            <w:r>
+              <w:rPr>
+                <w:webHidden/>
+              </w:rPr>
+              <w:instrText xml:space="preserve"> PAGEREF _Toc531040628 \h </w:instrText>
+            </w:r>
+            <w:r>
+              <w:rPr>
+                <w:webHidden/>
+              </w:rPr>
+            </w:r>
+            <w:r>
+              <w:rPr>
+                <w:webHidden/>
+              </w:rPr>
+              <w:fldChar w:fldCharType="separate"/>
+            </w:r>
+            <w:r>
+              <w:rPr>
+                <w:webHidden/>
+              </w:rPr>
+              <w:t>16</w:t>
+            </w:r>
+            <w:r>
+              <w:rPr>
+                <w:webHidden/>
+              </w:rPr>
+              <w:fldChar w:fldCharType="end"/>
+            </w:r>
+          </w:hyperlink>
+        </w:p>
+        <w:p>
+          <w:pPr>
+            <w:pStyle w:val="TOC2"/>
+            <w:rPr>
+              <w:rFonts w:eastAsiaTheme="minorEastAsia"/>
+              <w:lang w:eastAsia="en-GB"/>
+            </w:rPr>
+          </w:pPr>
+          <w:hyperlink w:anchor="_Toc531040629" w:history="1">
+            <w:r>
+              <w:rPr>
+                <w:rStyle w:val="Hyperlink"/>
+              </w:rPr>
+              <w:t>4.3</w:t>
+            </w:r>
+            <w:r>
+              <w:rPr>
+                <w:rFonts w:eastAsiaTheme="minorEastAsia"/>
+                <w:lang w:eastAsia="en-GB"/>
+              </w:rPr>
+              <w:tab/>
+            </w:r>
+            <w:r>
+              <w:rPr>
+                <w:rStyle w:val="Hyperlink"/>
+              </w:rPr>
+              <w:t>Problems &amp; Resolutions</w:t>
+            </w:r>
+            <w:r>
+              <w:rPr>
+                <w:webHidden/>
+              </w:rPr>
+              <w:tab/>
+            </w:r>
+            <w:r>
+              <w:rPr>
+                <w:webHidden/>
+              </w:rPr>
+              <w:fldChar w:fldCharType="begin"/>
+            </w:r>
+            <w:r>
+              <w:rPr>
+                <w:webHidden/>
+              </w:rPr>
+              <w:instrText xml:space="preserve"> PAGEREF _Toc531040629 \h </w:instrText>
+            </w:r>
+            <w:r>
+              <w:rPr>
+                <w:webHidden/>
+              </w:rPr>
+            </w:r>
+            <w:r>
+              <w:rPr>
+                <w:webHidden/>
+              </w:rPr>
+              <w:fldChar w:fldCharType="separate"/>
+            </w:r>
+            <w:r>
+              <w:rPr>
+                <w:webHidden/>
+              </w:rPr>
+              <w:t>16</w:t>
+            </w:r>
+            <w:r>
+              <w:rPr>
+                <w:webHidden/>
+              </w:rPr>
+              <w:fldChar w:fldCharType="end"/>
+            </w:r>
+          </w:hyperlink>
+        </w:p>
+        <w:p>
+          <w:pPr>
+            <w:pStyle w:val="TOC2"/>
+            <w:rPr>
+              <w:rFonts w:eastAsiaTheme="minorEastAsia"/>
+              <w:lang w:eastAsia="en-GB"/>
+            </w:rPr>
+          </w:pPr>
+          <w:hyperlink w:anchor="_Toc531040630" w:history="1">
+            <w:r>
+              <w:rPr>
+                <w:rStyle w:val="Hyperlink"/>
+              </w:rPr>
+              <w:t>4.4</w:t>
+            </w:r>
+            <w:r>
+              <w:rPr>
+                <w:rFonts w:eastAsiaTheme="minorEastAsia"/>
+                <w:lang w:eastAsia="en-GB"/>
+              </w:rPr>
+              <w:tab/>
+            </w:r>
+            <w:r>
+              <w:rPr>
+                <w:rStyle w:val="Hyperlink"/>
+              </w:rPr>
+              <w:t>Future Implementations</w:t>
+            </w:r>
+            <w:r>
+              <w:rPr>
+                <w:webHidden/>
+              </w:rPr>
+              <w:tab/>
+            </w:r>
+            <w:r>
+              <w:rPr>
+                <w:webHidden/>
+              </w:rPr>
+              <w:fldChar w:fldCharType="begin"/>
+            </w:r>
+            <w:r>
+              <w:rPr>
+                <w:webHidden/>
+              </w:rPr>
+              <w:instrText xml:space="preserve"> PAGEREF _Toc531040630 \h </w:instrText>
+            </w:r>
+            <w:r>
+              <w:rPr>
+                <w:webHidden/>
+              </w:rPr>
+            </w:r>
+            <w:r>
+              <w:rPr>
+                <w:webHidden/>
+              </w:rPr>
+              <w:fldChar w:fldCharType="separate"/>
+            </w:r>
+            <w:r>
+              <w:rPr>
+                <w:webHidden/>
+              </w:rPr>
+              <w:t>16</w:t>
+            </w:r>
+            <w:r>
+              <w:rPr>
+                <w:webHidden/>
+              </w:rPr>
+              <w:fldChar w:fldCharType="end"/>
+            </w:r>
+          </w:hyperlink>
+        </w:p>
+        <w:p>
+          <w:pPr>
+            <w:pStyle w:val="TOC1"/>
+            <w:tabs>
+              <w:tab w:val="left" w:pos="440"/>
+              <w:tab w:val="right" w:leader="dot" w:pos="9016"/>
+            </w:tabs>
+            <w:rPr>
+              <w:rFonts w:eastAsiaTheme="minorEastAsia"/>
+              <w:noProof/>
+              <w:lang w:eastAsia="en-GB"/>
+            </w:rPr>
+          </w:pPr>
+          <w:hyperlink w:anchor="_Toc531040631" w:history="1">
+            <w:r>
+              <w:rPr>
+                <w:rStyle w:val="Hyperlink"/>
+                <w:rFonts w:cstheme="majorHAnsi"/>
+                <w:noProof/>
+              </w:rPr>
+              <w:t>5</w:t>
+            </w:r>
+            <w:r>
+              <w:rPr>
+                <w:rFonts w:eastAsiaTheme="minorEastAsia"/>
+                <w:noProof/>
+                <w:lang w:eastAsia="en-GB"/>
+              </w:rPr>
+              <w:tab/>
+            </w:r>
+            <w:r>
+              <w:rPr>
+                <w:rStyle w:val="Hyperlink"/>
+                <w:rFonts w:cstheme="majorHAnsi"/>
+                <w:noProof/>
+              </w:rPr>
               <w:t>References</w:t>
             </w:r>
             <w:r>
@@ -3196,7 +3228,7 @@
                 <w:noProof/>
                 <w:webHidden/>
               </w:rPr>
-              <w:instrText xml:space="preserve"> PAGEREF _Toc531029509 \h </w:instrText>
+              <w:instrText xml:space="preserve"> PAGEREF _Toc531040631 \h </w:instrText>
             </w:r>
             <w:r>
               <w:rPr>
@@ -3216,7 +3248,7 @@
                 <w:noProof/>
                 <w:webHidden/>
               </w:rPr>
-              <w:t>15</w:t>
+              <w:t>17</w:t>
             </w:r>
             <w:r>
               <w:rPr>
@@ -3251,19 +3283,6 @@
     </w:sdt>
     <w:p>
       <w:pPr>
-        <w:rPr>
-          <w:rFonts w:asciiTheme="majorHAnsi" w:hAnsiTheme="majorHAnsi" w:cstheme="majorHAnsi"/>
-        </w:rPr>
-      </w:pPr>
-      <w:r>
-        <w:rPr>
-          <w:rFonts w:cstheme="majorHAnsi"/>
-        </w:rPr>
-        <w:br w:type="page"/>
-      </w:r>
-    </w:p>
-    <w:p>
-      <w:pPr>
         <w:pStyle w:val="Heading1"/>
         <w:numPr>
           <w:ilvl w:val="0"/>
@@ -3273,7 +3292,7 @@
           <w:rFonts w:cstheme="majorHAnsi"/>
         </w:rPr>
       </w:pPr>
-      <w:bookmarkStart w:id="0" w:name="_Toc531029478"/>
+      <w:bookmarkStart w:id="0" w:name="_Toc531040595"/>
       <w:r>
         <w:rPr>
           <w:rFonts w:cstheme="majorHAnsi"/>
@@ -3290,7 +3309,7 @@
           <w:rFonts w:cstheme="majorHAnsi"/>
         </w:rPr>
       </w:pPr>
-      <w:bookmarkStart w:id="1" w:name="_Toc531029479"/>
+      <w:bookmarkStart w:id="1" w:name="_Toc531040596"/>
       <w:r>
         <w:rPr>
           <w:rFonts w:cstheme="majorHAnsi"/>
@@ -3334,13 +3353,7 @@
         <w:rPr>
           <w:rFonts w:asciiTheme="majorHAnsi" w:hAnsiTheme="majorHAnsi" w:cstheme="majorHAnsi"/>
         </w:rPr>
-        <w:t>In the interest o</w:t>
-      </w:r>
-      <w:r>
-        <w:rPr>
-          <w:rFonts w:asciiTheme="majorHAnsi" w:hAnsiTheme="majorHAnsi" w:cstheme="majorHAnsi"/>
-        </w:rPr>
-        <w:t>f</w:t>
+        <w:t>In the interest of</w:t>
       </w:r>
       <w:r>
         <w:rPr>
@@ -3904,7 +3917,7 @@
           <w:rFonts w:cstheme="majorHAnsi"/>
         </w:rPr>
       </w:pPr>
-      <w:bookmarkStart w:id="2" w:name="_Toc531029480"/>
+      <w:bookmarkStart w:id="2" w:name="_Toc531040597"/>
       <w:r>
         <w:rPr>
           <w:rFonts w:cstheme="majorHAnsi"/>
@@ -3921,7 +3934,7 @@
           <w:rFonts w:cstheme="majorHAnsi"/>
         </w:rPr>
       </w:pPr>
-      <w:bookmarkStart w:id="3" w:name="_Toc531029481"/>
+      <w:bookmarkStart w:id="3" w:name="_Toc531040598"/>
       <w:r>
         <w:rPr>
           <w:rFonts w:cstheme="majorHAnsi"/>
@@ -4204,7 +4217,7 @@
           <w:rFonts w:cstheme="majorHAnsi"/>
         </w:rPr>
       </w:pPr>
-      <w:bookmarkStart w:id="4" w:name="_Toc531029482"/>
+      <w:bookmarkStart w:id="4" w:name="_Toc531040599"/>
       <w:r>
         <w:rPr>
           <w:rFonts w:cstheme="majorHAnsi"/>
@@ -4229,21 +4242,7 @@
         <w:rPr>
           <w:rFonts w:asciiTheme="majorHAnsi" w:hAnsiTheme="majorHAnsi" w:cstheme="majorHAnsi"/>
         </w:rPr>
-        <w:t xml:space="preserve"> starts the player off with only a few peasants, some tools and a blank map which is their canvas. The player’s overall goal is simple; build and grow. To do this, they must satisfy the needs of their citizens by providing ample amenities and </w:t>
-      </w:r>
-      <w:proofErr w:type="gramStart"/>
-      <w:r>
-        <w:rPr>
-          <w:rFonts w:asciiTheme="majorHAnsi" w:hAnsiTheme="majorHAnsi" w:cstheme="majorHAnsi"/>
-        </w:rPr>
-        <w:t>sufficient</w:t>
-      </w:r>
-      <w:proofErr w:type="gramEnd"/>
-      <w:r>
-        <w:rPr>
-          <w:rFonts w:asciiTheme="majorHAnsi" w:hAnsiTheme="majorHAnsi" w:cstheme="majorHAnsi"/>
-        </w:rPr>
-        <w:t xml:space="preserve"> basic resources. On top of this, the player will be able to control the rate of growth by modifying laws &amp; regulations and by creating trade routes through their towns. </w:t>
+        <w:t xml:space="preserve"> starts the player off with only a few peasants, some tools and a blank map which is their canvas. The player’s overall goal is simple; build and grow. To do this, they must satisfy the needs of their citizens by providing ample amenities and sufficient basic resources. On top of this, the player will be able to control the rate of growth by modifying laws &amp; regulations and by creating trade routes through their towns. </w:t>
       </w:r>
     </w:p>
     <w:p>
@@ -4260,7 +4259,7 @@
           <w:rFonts w:cstheme="majorHAnsi"/>
         </w:rPr>
       </w:pPr>
-      <w:bookmarkStart w:id="5" w:name="_Toc531029483"/>
+      <w:bookmarkStart w:id="5" w:name="_Toc531040600"/>
       <w:r>
         <w:rPr>
           <w:rFonts w:cstheme="majorHAnsi"/>
@@ -4346,21 +4345,7 @@
         <w:rPr>
           <w:rFonts w:asciiTheme="majorHAnsi" w:hAnsiTheme="majorHAnsi" w:cstheme="majorHAnsi"/>
         </w:rPr>
-        <w:t xml:space="preserve">Unity was selected as a development environment mainly because it is the engine which I have the most experience using. Also, the engine and </w:t>
-      </w:r>
-      <w:proofErr w:type="gramStart"/>
-      <w:r>
-        <w:rPr>
-          <w:rFonts w:asciiTheme="majorHAnsi" w:hAnsiTheme="majorHAnsi" w:cstheme="majorHAnsi"/>
-        </w:rPr>
-        <w:t>all of</w:t>
-      </w:r>
-      <w:proofErr w:type="gramEnd"/>
-      <w:r>
-        <w:rPr>
-          <w:rFonts w:asciiTheme="majorHAnsi" w:hAnsiTheme="majorHAnsi" w:cstheme="majorHAnsi"/>
-        </w:rPr>
-        <w:t xml:space="preserve"> its features are extremely well documented, allowing you to quickly check the Functions and Parameters that belong to a certain component. On top of this, Unity has tremendous community support, with a dedicated forum</w:t>
+        <w:t>Unity was selected as a development environment mainly because it is the engine which I have the most experience using. Also, the engine and all of its features are extremely well documented, allowing you to quickly check the Functions and Parameters that belong to a certain component. On top of this, Unity has tremendous community support, with a dedicated forum</w:t>
       </w:r>
       <w:r>
         <w:rPr>
@@ -4383,7 +4368,7 @@
           <w:rFonts w:cstheme="majorHAnsi"/>
         </w:rPr>
       </w:pPr>
-      <w:bookmarkStart w:id="6" w:name="_Toc531029484"/>
+      <w:bookmarkStart w:id="6" w:name="_Toc531040601"/>
       <w:r>
         <w:rPr>
           <w:rFonts w:cstheme="majorHAnsi"/>
@@ -4421,7 +4406,19 @@
         <w:rPr>
           <w:rFonts w:asciiTheme="majorHAnsi" w:hAnsiTheme="majorHAnsi" w:cstheme="majorHAnsi"/>
         </w:rPr>
-        <w:t>However, these time-frames are simply estimations that have been evaluated through reflection on previous projects, and as such, are subject to be modified slightly throughout the project if certain features are implemented quicker than first thought.</w:t>
+        <w:t xml:space="preserve">However, these time-frames are simply estimations that have been evaluated through reflection on previous projects, and as such, are subject to </w:t>
+      </w:r>
+      <w:r>
+        <w:rPr>
+          <w:rFonts w:asciiTheme="majorHAnsi" w:hAnsiTheme="majorHAnsi" w:cstheme="majorHAnsi"/>
+        </w:rPr>
+        <w:t>slight modification</w:t>
+      </w:r>
+      <w:r>
+        <w:rPr>
+          <w:rFonts w:asciiTheme="majorHAnsi" w:hAnsiTheme="majorHAnsi" w:cstheme="majorHAnsi"/>
+        </w:rPr>
+        <w:t xml:space="preserve"> throughout the project if certain features are implemented quicker than first thought.</w:t>
       </w:r>
     </w:p>
     <w:p>
@@ -4452,6 +4449,8 @@
         </w:rPr>
         <w:t>Trimester One – Gantt Chart</w:t>
       </w:r>
+      <w:bookmarkStart w:id="7" w:name="_GoBack"/>
+      <w:bookmarkEnd w:id="7"/>
     </w:p>
     <w:p>
       <w:pPr>
@@ -4465,10 +4464,10 @@
           <w:noProof/>
         </w:rPr>
         <w:drawing>
-          <wp:inline distT="0" distB="0" distL="0" distR="0" wp14:anchorId="2E2EC529" wp14:editId="534E7702">
+          <wp:inline distT="0" distB="0" distL="0" distR="0">
             <wp:extent cx="5724525" cy="1219200"/>
             <wp:effectExtent l="0" t="0" r="9525" b="0"/>
-            <wp:docPr id="4" name="Picture 4"/>
+            <wp:docPr id="11" name="Picture 11"/>
             <wp:cNvGraphicFramePr>
               <a:graphicFrameLocks xmlns:a="http://schemas.openxmlformats.org/drawingml/2006/main" noChangeAspect="1"/>
             </wp:cNvGraphicFramePr>
@@ -4476,7 +4475,7 @@
               <a:graphicData uri="http://schemas.openxmlformats.org/drawingml/2006/picture">
                 <pic:pic xmlns:pic="http://schemas.openxmlformats.org/drawingml/2006/picture">
                   <pic:nvPicPr>
-                    <pic:cNvPr id="0" name="Picture 3"/>
+                    <pic:cNvPr id="0" name="Picture 1"/>
                     <pic:cNvPicPr>
                       <a:picLocks noChangeAspect="1" noChangeArrowheads="1"/>
                     </pic:cNvPicPr>
@@ -4604,53 +4603,51 @@
           <w:rFonts w:cstheme="majorHAnsi"/>
         </w:rPr>
       </w:pPr>
-      <w:bookmarkStart w:id="7" w:name="_Toc531029485"/>
+      <w:bookmarkStart w:id="8" w:name="_Toc531040602"/>
       <w:r>
         <w:rPr>
           <w:rFonts w:cstheme="majorHAnsi"/>
         </w:rPr>
         <w:t>Risk Analysis</w:t>
       </w:r>
-      <w:bookmarkEnd w:id="7"/>
-    </w:p>
-    <w:p>
-      <w:pPr>
-        <w:rPr>
-          <w:rFonts w:asciiTheme="majorHAnsi" w:hAnsiTheme="majorHAnsi" w:cstheme="majorHAnsi"/>
-        </w:rPr>
-      </w:pPr>
-      <w:r>
-        <w:rPr>
-          <w:rFonts w:asciiTheme="majorHAnsi" w:hAnsiTheme="majorHAnsi" w:cstheme="majorHAnsi"/>
-        </w:rPr>
-        <w:t xml:space="preserve">As this project spans the length of two trimesters, around 24 weeks, analysing potential risk factors through the project is incredibly important. The risks include anything which may hinder progress on the development of the game or reduce the quality of the finished product. </w:t>
-      </w:r>
-    </w:p>
-    <w:p>
-      <w:pPr>
-        <w:rPr>
-          <w:rFonts w:asciiTheme="majorHAnsi" w:hAnsiTheme="majorHAnsi" w:cstheme="majorHAnsi"/>
-        </w:rPr>
-      </w:pPr>
-      <w:r>
-        <w:rPr>
-          <w:rFonts w:asciiTheme="majorHAnsi" w:hAnsiTheme="majorHAnsi" w:cstheme="majorHAnsi"/>
-        </w:rPr>
-        <w:t xml:space="preserve">Data loss and corruption is a major threat during any project and should be taken into consideration throughout. This means that data should always be handled correctly, and backups made at frequent intervals. Version control software is one of the most efficient methods of handling data backups, with services such as GitHub providing streamline cloud-based data storage. GitHub is also extremely useful for programming-based projects as it </w:t>
-      </w:r>
-      <w:proofErr w:type="gramStart"/>
-      <w:r>
-        <w:rPr>
-          <w:rFonts w:asciiTheme="majorHAnsi" w:hAnsiTheme="majorHAnsi" w:cstheme="majorHAnsi"/>
-        </w:rPr>
-        <w:t>is able to</w:t>
-      </w:r>
-      <w:proofErr w:type="gramEnd"/>
-      <w:r>
-        <w:rPr>
-          <w:rFonts w:asciiTheme="majorHAnsi" w:hAnsiTheme="majorHAnsi" w:cstheme="majorHAnsi"/>
-        </w:rPr>
-        <w:t xml:space="preserve"> compare merging conflicts ensuring work is not accidentally overwritten.</w:t>
+      <w:bookmarkEnd w:id="8"/>
+    </w:p>
+    <w:p>
+      <w:pPr>
+        <w:rPr>
+          <w:rFonts w:asciiTheme="majorHAnsi" w:hAnsiTheme="majorHAnsi" w:cstheme="majorHAnsi"/>
+        </w:rPr>
+      </w:pPr>
+      <w:r>
+        <w:rPr>
+          <w:rFonts w:asciiTheme="majorHAnsi" w:hAnsiTheme="majorHAnsi" w:cstheme="majorHAnsi"/>
+        </w:rPr>
+        <w:t>As this project spans the length of two trimesters, around 24 weeks, analysing potential risk factors through</w:t>
+      </w:r>
+      <w:r>
+        <w:rPr>
+          <w:rFonts w:asciiTheme="majorHAnsi" w:hAnsiTheme="majorHAnsi" w:cstheme="majorHAnsi"/>
+        </w:rPr>
+        <w:t>out</w:t>
+      </w:r>
+      <w:r>
+        <w:rPr>
+          <w:rFonts w:asciiTheme="majorHAnsi" w:hAnsiTheme="majorHAnsi" w:cstheme="majorHAnsi"/>
+        </w:rPr>
+        <w:t xml:space="preserve"> the project is incredibly important. The risks include anything which may hinder progress on the development of the game or reduce the quality of the finished product. </w:t>
+      </w:r>
+    </w:p>
+    <w:p>
+      <w:pPr>
+        <w:rPr>
+          <w:rFonts w:asciiTheme="majorHAnsi" w:hAnsiTheme="majorHAnsi" w:cstheme="majorHAnsi"/>
+        </w:rPr>
+      </w:pPr>
+      <w:r>
+        <w:rPr>
+          <w:rFonts w:asciiTheme="majorHAnsi" w:hAnsiTheme="majorHAnsi" w:cstheme="majorHAnsi"/>
+        </w:rPr>
+        <w:t>Data loss and corruption is a major threat during any project and should be taken into consideration throughout. This means that data should always be handled correctly, and backups made at frequent intervals. Version control software is one of the most efficient methods of handling data backups, with services such as GitHub providing streamline cloud-based data storage. GitHub is also extremely useful for programming-based projects as it is able to compare merging conflicts ensuring work is not accidentally overwritten.</w:t>
       </w:r>
     </w:p>
     <w:p>
@@ -4669,7 +4666,49 @@
         <w:rPr>
           <w:rFonts w:asciiTheme="majorHAnsi" w:hAnsiTheme="majorHAnsi" w:cstheme="majorHAnsi"/>
         </w:rPr>
-        <w:t>do not affect the project. This can be done by creating backup plans or having multi-skilled team members. However, as this is a solo project, the risk of this being an issue is extremely low.</w:t>
+        <w:t xml:space="preserve">do not affect the project. This can be done by creating backup plans or having multi-skilled team members. However, as this is a solo project, </w:t>
+      </w:r>
+      <w:r>
+        <w:rPr>
+          <w:rFonts w:asciiTheme="majorHAnsi" w:hAnsiTheme="majorHAnsi" w:cstheme="majorHAnsi"/>
+        </w:rPr>
+        <w:t xml:space="preserve">the </w:t>
+      </w:r>
+      <w:r>
+        <w:rPr>
+          <w:rFonts w:asciiTheme="majorHAnsi" w:hAnsiTheme="majorHAnsi" w:cstheme="majorHAnsi"/>
+        </w:rPr>
+        <w:t>solution</w:t>
+      </w:r>
+      <w:r>
+        <w:rPr>
+          <w:rFonts w:asciiTheme="majorHAnsi" w:hAnsiTheme="majorHAnsi" w:cstheme="majorHAnsi"/>
+        </w:rPr>
+        <w:t xml:space="preserve"> is slightly different.</w:t>
+      </w:r>
+      <w:r>
+        <w:rPr>
+          <w:rFonts w:asciiTheme="majorHAnsi" w:hAnsiTheme="majorHAnsi" w:cstheme="majorHAnsi"/>
+        </w:rPr>
+        <w:t xml:space="preserve"> If the only person working on the project becomes ill, then there is no-one else to take on any additional work. If this situation arises, then the best approach is to slightly modify the approach and re</w:t>
+      </w:r>
+      <w:r>
+        <w:rPr>
+          <w:rFonts w:asciiTheme="majorHAnsi" w:hAnsiTheme="majorHAnsi" w:cstheme="majorHAnsi"/>
+        </w:rPr>
+        <w:t>-e</w:t>
+      </w:r>
+      <w:r>
+        <w:rPr>
+          <w:rFonts w:asciiTheme="majorHAnsi" w:hAnsiTheme="majorHAnsi" w:cstheme="majorHAnsi"/>
+        </w:rPr>
+        <w:t>valuate the remaining work left to be completed</w:t>
+      </w:r>
+      <w:r>
+        <w:rPr>
+          <w:rFonts w:asciiTheme="majorHAnsi" w:hAnsiTheme="majorHAnsi" w:cstheme="majorHAnsi"/>
+        </w:rPr>
+        <w:t>, making modifications where necessary.</w:t>
       </w:r>
     </w:p>
     <w:p>
@@ -4701,6 +4740,7 @@
         <w:rPr>
           <w:rFonts w:asciiTheme="majorHAnsi" w:hAnsiTheme="majorHAnsi" w:cstheme="majorHAnsi"/>
         </w:rPr>
+        <w:lastRenderedPageBreak/>
         <w:t>Fully u</w:t>
       </w:r>
       <w:r>
@@ -4766,14 +4806,14 @@
           <w:rFonts w:cstheme="majorHAnsi"/>
         </w:rPr>
       </w:pPr>
-      <w:bookmarkStart w:id="8" w:name="_Toc531029486"/>
+      <w:bookmarkStart w:id="9" w:name="_Toc531040603"/>
       <w:r>
         <w:rPr>
           <w:rFonts w:cstheme="majorHAnsi"/>
         </w:rPr>
         <w:t>Game Design Document</w:t>
       </w:r>
-      <w:bookmarkEnd w:id="8"/>
+      <w:bookmarkEnd w:id="9"/>
     </w:p>
     <w:p>
       <w:pPr>
@@ -4782,14 +4822,14 @@
           <w:rFonts w:cstheme="majorHAnsi"/>
         </w:rPr>
       </w:pPr>
-      <w:bookmarkStart w:id="9" w:name="_Toc531029487"/>
+      <w:bookmarkStart w:id="10" w:name="_Toc531040604"/>
       <w:r>
         <w:rPr>
           <w:rFonts w:cstheme="majorHAnsi"/>
         </w:rPr>
         <w:t>Gameplay</w:t>
       </w:r>
-      <w:bookmarkEnd w:id="9"/>
+      <w:bookmarkEnd w:id="10"/>
     </w:p>
     <w:p>
       <w:pPr>
@@ -4856,14 +4896,14 @@
           <w:rFonts w:cstheme="majorHAnsi"/>
         </w:rPr>
       </w:pPr>
-      <w:bookmarkStart w:id="10" w:name="_Toc531029488"/>
+      <w:bookmarkStart w:id="11" w:name="_Toc531040605"/>
       <w:r>
         <w:rPr>
           <w:rFonts w:cstheme="majorHAnsi"/>
         </w:rPr>
         <w:t>Influences</w:t>
       </w:r>
-      <w:bookmarkEnd w:id="10"/>
+      <w:bookmarkEnd w:id="11"/>
     </w:p>
     <w:p>
       <w:pPr>
@@ -4893,21 +4933,7 @@
         <w:rPr>
           <w:rFonts w:asciiTheme="majorHAnsi" w:hAnsiTheme="majorHAnsi" w:cstheme="majorHAnsi"/>
         </w:rPr>
-        <w:t xml:space="preserve">ation series. These influences, however, only provide </w:t>
-      </w:r>
-      <w:proofErr w:type="gramStart"/>
-      <w:r>
-        <w:rPr>
-          <w:rFonts w:asciiTheme="majorHAnsi" w:hAnsiTheme="majorHAnsi" w:cstheme="majorHAnsi"/>
-        </w:rPr>
-        <w:t>a basic foundation</w:t>
-      </w:r>
-      <w:proofErr w:type="gramEnd"/>
-      <w:r>
-        <w:rPr>
-          <w:rFonts w:asciiTheme="majorHAnsi" w:hAnsiTheme="majorHAnsi" w:cstheme="majorHAnsi"/>
-        </w:rPr>
-        <w:t xml:space="preserve"> of features that will be built and expanded </w:t>
+        <w:t xml:space="preserve">ation series. These influences, however, only provide a basic foundation of features that will be built and expanded </w:t>
       </w:r>
       <w:r>
         <w:rPr>
@@ -4960,7 +4986,7 @@
           <w:rFonts w:cstheme="majorHAnsi"/>
         </w:rPr>
       </w:pPr>
-      <w:bookmarkStart w:id="11" w:name="_Toc531029489"/>
+      <w:bookmarkStart w:id="12" w:name="_Toc531040606"/>
       <w:r>
         <w:rPr>
           <w:rFonts w:cstheme="majorHAnsi"/>
@@ -4973,7 +4999,7 @@
         </w:rPr>
         <w:t xml:space="preserve"> &amp; Research</w:t>
       </w:r>
-      <w:bookmarkEnd w:id="11"/>
+      <w:bookmarkEnd w:id="12"/>
     </w:p>
     <w:p>
       <w:pPr>
@@ -5003,21 +5029,7 @@
         <w:rPr>
           <w:rFonts w:asciiTheme="majorHAnsi" w:hAnsiTheme="majorHAnsi" w:cstheme="majorHAnsi"/>
         </w:rPr>
-        <w:t xml:space="preserve"> is truly a mix of all three. Players </w:t>
-      </w:r>
-      <w:proofErr w:type="gramStart"/>
-      <w:r>
-        <w:rPr>
-          <w:rFonts w:asciiTheme="majorHAnsi" w:hAnsiTheme="majorHAnsi" w:cstheme="majorHAnsi"/>
-        </w:rPr>
-        <w:t>are able to</w:t>
-      </w:r>
-      <w:proofErr w:type="gramEnd"/>
-      <w:r>
-        <w:rPr>
-          <w:rFonts w:asciiTheme="majorHAnsi" w:hAnsiTheme="majorHAnsi" w:cstheme="majorHAnsi"/>
-        </w:rPr>
-        <w:t xml:space="preserve"> build their city to their aesthetic design, ensure the economic growth of their city through trade and, finally, command individual citizens to perform specific tasks.</w:t>
+        <w:t xml:space="preserve"> is truly a mix of all three. Players are able to build their city to their aesthetic design, ensure the economic growth of their city through trade and, finally, command individual citizens to perform specific tasks.</w:t>
       </w:r>
       <w:r>
         <w:rPr>
@@ -5032,19 +5044,11 @@
           <w:rFonts w:asciiTheme="majorHAnsi" w:hAnsiTheme="majorHAnsi" w:cstheme="majorHAnsi"/>
         </w:rPr>
       </w:pPr>
-      <w:proofErr w:type="gramStart"/>
-      <w:r>
-        <w:rPr>
-          <w:rFonts w:asciiTheme="majorHAnsi" w:hAnsiTheme="majorHAnsi" w:cstheme="majorHAnsi"/>
-        </w:rPr>
-        <w:t>The majority of</w:t>
-      </w:r>
-      <w:proofErr w:type="gramEnd"/>
-      <w:r>
-        <w:rPr>
-          <w:rFonts w:asciiTheme="majorHAnsi" w:hAnsiTheme="majorHAnsi" w:cstheme="majorHAnsi"/>
-        </w:rPr>
-        <w:t xml:space="preserve"> city-building games are restricted to either a hex-based or tile-based grid. This restricts the player as they </w:t>
+      <w:r>
+        <w:rPr>
+          <w:rFonts w:asciiTheme="majorHAnsi" w:hAnsiTheme="majorHAnsi" w:cstheme="majorHAnsi"/>
+        </w:rPr>
+        <w:t xml:space="preserve">The majority of city-building games are restricted to either a hex-based or tile-based grid. This restricts the player as they </w:t>
       </w:r>
       <w:r>
         <w:rPr>
@@ -5135,21 +5139,7 @@
         <w:rPr>
           <w:rFonts w:asciiTheme="majorHAnsi" w:hAnsiTheme="majorHAnsi" w:cstheme="majorHAnsi"/>
         </w:rPr>
-        <w:t xml:space="preserve"> will work </w:t>
-      </w:r>
-      <w:proofErr w:type="gramStart"/>
-      <w:r>
-        <w:rPr>
-          <w:rFonts w:asciiTheme="majorHAnsi" w:hAnsiTheme="majorHAnsi" w:cstheme="majorHAnsi"/>
-        </w:rPr>
-        <w:t>off of</w:t>
-      </w:r>
-      <w:proofErr w:type="gramEnd"/>
-      <w:r>
-        <w:rPr>
-          <w:rFonts w:asciiTheme="majorHAnsi" w:hAnsiTheme="majorHAnsi" w:cstheme="majorHAnsi"/>
-        </w:rPr>
-        <w:t xml:space="preserve"> an import/export model, where the player is able to export excess goods that their citizens are not </w:t>
+        <w:t xml:space="preserve"> will work off of an import/export model, where the player is able to export excess goods that their citizens are not </w:t>
       </w:r>
       <w:r>
         <w:rPr>
@@ -5190,15 +5180,14 @@
           <w:rFonts w:cstheme="majorHAnsi"/>
         </w:rPr>
       </w:pPr>
-      <w:bookmarkStart w:id="12" w:name="_Toc531029490"/>
+      <w:bookmarkStart w:id="13" w:name="_Toc531040607"/>
       <w:r>
         <w:rPr>
           <w:rFonts w:cstheme="majorHAnsi"/>
         </w:rPr>
-        <w:lastRenderedPageBreak/>
         <w:t>Target Audience</w:t>
       </w:r>
-      <w:bookmarkEnd w:id="12"/>
+      <w:bookmarkEnd w:id="13"/>
     </w:p>
     <w:p>
       <w:pPr>
@@ -5332,21 +5321,7 @@
         <w:rPr>
           <w:rFonts w:asciiTheme="majorHAnsi" w:hAnsiTheme="majorHAnsi" w:cstheme="majorHAnsi"/>
         </w:rPr>
-        <w:t xml:space="preserve">In contrast to this, the market value of the PC Gaming Industry has been steadily increasing over the past 7 years. Market value maxed out at $15,976,000 in 2011 and has almost doubled to $31,398,000 in 2018. It is important to include </w:t>
-      </w:r>
-      <w:proofErr w:type="gramStart"/>
-      <w:r>
-        <w:rPr>
-          <w:rFonts w:asciiTheme="majorHAnsi" w:hAnsiTheme="majorHAnsi" w:cstheme="majorHAnsi"/>
-        </w:rPr>
-        <w:t>both of these</w:t>
-      </w:r>
-      <w:proofErr w:type="gramEnd"/>
-      <w:r>
-        <w:rPr>
-          <w:rFonts w:asciiTheme="majorHAnsi" w:hAnsiTheme="majorHAnsi" w:cstheme="majorHAnsi"/>
-        </w:rPr>
-        <w:t xml:space="preserve"> statistics, as although the market isn’t competing with other platforms, sales are still rising and are predicted to rise through 2020 </w:t>
+        <w:t xml:space="preserve">In contrast to this, the market value of the PC Gaming Industry has been steadily increasing over the past 7 years. Market value maxed out at $15,976,000 in 2011 and has almost doubled to $31,398,000 in 2018. It is important to include both of these statistics, as although the market isn’t competing with other platforms, sales are still rising and are predicted to rise through 2020 </w:t>
       </w:r>
       <w:r>
         <w:rPr>
@@ -5786,14 +5761,14 @@
           <w:rFonts w:cstheme="majorHAnsi"/>
         </w:rPr>
       </w:pPr>
-      <w:bookmarkStart w:id="13" w:name="_Toc531029491"/>
+      <w:bookmarkStart w:id="14" w:name="_Toc531040608"/>
       <w:r>
         <w:rPr>
           <w:rFonts w:cstheme="majorHAnsi"/>
         </w:rPr>
         <w:t>Narrative</w:t>
       </w:r>
-      <w:bookmarkEnd w:id="13"/>
+      <w:bookmarkEnd w:id="14"/>
     </w:p>
     <w:p>
       <w:pPr>
@@ -5894,14 +5869,14 @@
           <w:rFonts w:cstheme="majorHAnsi"/>
         </w:rPr>
       </w:pPr>
-      <w:bookmarkStart w:id="14" w:name="_Toc531029492"/>
+      <w:bookmarkStart w:id="15" w:name="_Toc531040609"/>
       <w:r>
         <w:rPr>
           <w:rFonts w:cstheme="majorHAnsi"/>
         </w:rPr>
         <w:t>Graphics &amp; Design</w:t>
       </w:r>
-      <w:bookmarkEnd w:id="14"/>
+      <w:bookmarkEnd w:id="15"/>
     </w:p>
     <w:p>
       <w:pPr>
@@ -6003,14 +5978,14 @@
           <w:rFonts w:cstheme="majorHAnsi"/>
         </w:rPr>
       </w:pPr>
-      <w:bookmarkStart w:id="15" w:name="_Toc531029493"/>
+      <w:bookmarkStart w:id="16" w:name="_Toc531040610"/>
       <w:r>
         <w:rPr>
           <w:rFonts w:cstheme="majorHAnsi"/>
         </w:rPr>
         <w:t>Level Design</w:t>
       </w:r>
-      <w:bookmarkEnd w:id="15"/>
+      <w:bookmarkEnd w:id="16"/>
     </w:p>
     <w:p>
       <w:pPr>
@@ -6019,14 +5994,14 @@
           <w:rFonts w:cstheme="majorHAnsi"/>
         </w:rPr>
       </w:pPr>
-      <w:bookmarkStart w:id="16" w:name="_Toc531029494"/>
+      <w:bookmarkStart w:id="17" w:name="_Toc531040611"/>
       <w:r>
         <w:rPr>
           <w:rFonts w:cstheme="majorHAnsi"/>
         </w:rPr>
         <w:t>Level Layout</w:t>
       </w:r>
-      <w:bookmarkEnd w:id="16"/>
+      <w:bookmarkEnd w:id="17"/>
     </w:p>
     <w:p>
       <w:pPr>
@@ -6092,16 +6067,38 @@
         <w:rPr>
           <w:rFonts w:asciiTheme="majorHAnsi" w:hAnsiTheme="majorHAnsi" w:cstheme="majorHAnsi"/>
         </w:rPr>
-        <w:t xml:space="preserve">This is </w:t>
-      </w:r>
-      <w:proofErr w:type="gramStart"/>
-      <w:r>
-        <w:rPr>
-          <w:rFonts w:asciiTheme="majorHAnsi" w:hAnsiTheme="majorHAnsi" w:cstheme="majorHAnsi"/>
-        </w:rPr>
-        <w:t>due to the fact that</w:t>
-      </w:r>
-      <w:proofErr w:type="gramEnd"/>
+        <w:t xml:space="preserve">This is due to the fact that </w:t>
+      </w:r>
+      <w:r>
+        <w:rPr>
+          <w:rFonts w:asciiTheme="majorHAnsi" w:hAnsiTheme="majorHAnsi" w:cstheme="majorHAnsi"/>
+        </w:rPr>
+        <w:t xml:space="preserve">the </w:t>
+      </w:r>
+      <w:r>
+        <w:rPr>
+          <w:rFonts w:asciiTheme="majorHAnsi" w:hAnsiTheme="majorHAnsi" w:cstheme="majorHAnsi"/>
+        </w:rPr>
+        <w:t>map layout</w:t>
+      </w:r>
+      <w:r>
+        <w:rPr>
+          <w:rFonts w:asciiTheme="majorHAnsi" w:hAnsiTheme="majorHAnsi" w:cstheme="majorHAnsi"/>
+        </w:rPr>
+        <w:t xml:space="preserve"> will depend on many variables, such as the difficulty that the player has selected, or if they opt to </w:t>
+      </w:r>
+      <w:r>
+        <w:rPr>
+          <w:rFonts w:asciiTheme="majorHAnsi" w:hAnsiTheme="majorHAnsi" w:cstheme="majorHAnsi"/>
+        </w:rPr>
+        <w:t>have</w:t>
+      </w:r>
+      <w:r>
+        <w:rPr>
+          <w:rFonts w:asciiTheme="majorHAnsi" w:hAnsiTheme="majorHAnsi" w:cstheme="majorHAnsi"/>
+        </w:rPr>
+        <w:t xml:space="preserve"> a more mountainous terrain for that particular play-through.</w:t>
+      </w:r>
       <w:r>
         <w:rPr>
           <w:rFonts w:asciiTheme="majorHAnsi" w:hAnsiTheme="majorHAnsi" w:cstheme="majorHAnsi"/>
@@ -6112,42 +6109,6 @@
         <w:rPr>
           <w:rFonts w:asciiTheme="majorHAnsi" w:hAnsiTheme="majorHAnsi" w:cstheme="majorHAnsi"/>
         </w:rPr>
-        <w:t xml:space="preserve">the </w:t>
-      </w:r>
-      <w:r>
-        <w:rPr>
-          <w:rFonts w:asciiTheme="majorHAnsi" w:hAnsiTheme="majorHAnsi" w:cstheme="majorHAnsi"/>
-        </w:rPr>
-        <w:t>map layout</w:t>
-      </w:r>
-      <w:r>
-        <w:rPr>
-          <w:rFonts w:asciiTheme="majorHAnsi" w:hAnsiTheme="majorHAnsi" w:cstheme="majorHAnsi"/>
-        </w:rPr>
-        <w:t xml:space="preserve"> will depend on many variables, such as the difficulty that the player has selected, or if they opt to </w:t>
-      </w:r>
-      <w:r>
-        <w:rPr>
-          <w:rFonts w:asciiTheme="majorHAnsi" w:hAnsiTheme="majorHAnsi" w:cstheme="majorHAnsi"/>
-        </w:rPr>
-        <w:t>have</w:t>
-      </w:r>
-      <w:r>
-        <w:rPr>
-          <w:rFonts w:asciiTheme="majorHAnsi" w:hAnsiTheme="majorHAnsi" w:cstheme="majorHAnsi"/>
-        </w:rPr>
-        <w:t xml:space="preserve"> a more mountainous terrain for that particular play-through.</w:t>
-      </w:r>
-      <w:r>
-        <w:rPr>
-          <w:rFonts w:asciiTheme="majorHAnsi" w:hAnsiTheme="majorHAnsi" w:cstheme="majorHAnsi"/>
-        </w:rPr>
-        <w:t xml:space="preserve"> </w:t>
-      </w:r>
-      <w:r>
-        <w:rPr>
-          <w:rFonts w:asciiTheme="majorHAnsi" w:hAnsiTheme="majorHAnsi" w:cstheme="majorHAnsi"/>
-        </w:rPr>
         <w:t>Allowing the player to have a slightly map dependant on their input will improve replay</w:t>
       </w:r>
       <w:r>
@@ -6220,14 +6181,14 @@
           <w:rFonts w:cstheme="majorHAnsi"/>
         </w:rPr>
       </w:pPr>
-      <w:bookmarkStart w:id="17" w:name="_Toc531029495"/>
+      <w:bookmarkStart w:id="18" w:name="_Toc531040612"/>
       <w:r>
         <w:rPr>
           <w:rFonts w:cstheme="majorHAnsi"/>
         </w:rPr>
         <w:t>Ambience</w:t>
       </w:r>
-      <w:bookmarkEnd w:id="17"/>
+      <w:bookmarkEnd w:id="18"/>
     </w:p>
     <w:p>
       <w:pPr>
@@ -6271,21 +6232,7 @@
         <w:rPr>
           <w:rFonts w:asciiTheme="majorHAnsi" w:hAnsiTheme="majorHAnsi" w:cstheme="majorHAnsi"/>
         </w:rPr>
-        <w:t xml:space="preserve">On top of this, </w:t>
-      </w:r>
-      <w:proofErr w:type="gramStart"/>
-      <w:r>
-        <w:rPr>
-          <w:rFonts w:asciiTheme="majorHAnsi" w:hAnsiTheme="majorHAnsi" w:cstheme="majorHAnsi"/>
-        </w:rPr>
-        <w:t>in an attempt to</w:t>
-      </w:r>
-      <w:proofErr w:type="gramEnd"/>
-      <w:r>
-        <w:rPr>
-          <w:rFonts w:asciiTheme="majorHAnsi" w:hAnsiTheme="majorHAnsi" w:cstheme="majorHAnsi"/>
-        </w:rPr>
-        <w:t xml:space="preserve"> add some extra detail to the game, there will be a focus on animating as many items in the world as possible. Something as simple as a waterwheel turning in the water can </w:t>
+        <w:t xml:space="preserve">On top of this, in an attempt to add some extra detail to the game, there will be a focus on animating as many items in the world as possible. Something as simple as a waterwheel turning in the water can </w:t>
       </w:r>
       <w:r>
         <w:rPr>
@@ -6327,14 +6274,14 @@
           <w:rFonts w:cstheme="majorHAnsi"/>
         </w:rPr>
       </w:pPr>
-      <w:bookmarkStart w:id="18" w:name="_Toc531029496"/>
+      <w:bookmarkStart w:id="19" w:name="_Toc531040613"/>
       <w:r>
         <w:rPr>
           <w:rFonts w:cstheme="majorHAnsi"/>
         </w:rPr>
         <w:t>Audio Design</w:t>
       </w:r>
-      <w:bookmarkEnd w:id="18"/>
+      <w:bookmarkEnd w:id="19"/>
     </w:p>
     <w:p>
       <w:pPr>
@@ -6358,21 +6305,7 @@
         <w:rPr>
           <w:rFonts w:asciiTheme="majorHAnsi" w:hAnsiTheme="majorHAnsi" w:cstheme="majorHAnsi"/>
         </w:rPr>
-        <w:t xml:space="preserve"> part of any game. Well planned audio design can greatly increase a player’s immersion in a game environment, and furthermore, can be used to great effect to provide audio cues to the player </w:t>
-      </w:r>
-      <w:proofErr w:type="gramStart"/>
-      <w:r>
-        <w:rPr>
-          <w:rFonts w:asciiTheme="majorHAnsi" w:hAnsiTheme="majorHAnsi" w:cstheme="majorHAnsi"/>
-        </w:rPr>
-        <w:t>in the event that</w:t>
-      </w:r>
-      <w:proofErr w:type="gramEnd"/>
-      <w:r>
-        <w:rPr>
-          <w:rFonts w:asciiTheme="majorHAnsi" w:hAnsiTheme="majorHAnsi" w:cstheme="majorHAnsi"/>
-        </w:rPr>
-        <w:t xml:space="preserve"> something has happened, or that the player </w:t>
+        <w:t xml:space="preserve"> part of any game. Well planned audio design can greatly increase a player’s immersion in a game environment, and furthermore, can be used to great effect to provide audio cues to the player in the event that something has happened, or that the player </w:t>
       </w:r>
       <w:r>
         <w:rPr>
@@ -6499,7 +6432,7 @@
           <w:rFonts w:cstheme="majorHAnsi"/>
         </w:rPr>
       </w:pPr>
-      <w:bookmarkStart w:id="19" w:name="_Toc531029497"/>
+      <w:bookmarkStart w:id="20" w:name="_Toc531040614"/>
       <w:proofErr w:type="spellStart"/>
       <w:r>
         <w:rPr>
@@ -6787,7 +6720,7 @@
           </wp:anchor>
         </w:drawing>
       </w:r>
-      <w:bookmarkEnd w:id="19"/>
+      <w:bookmarkEnd w:id="20"/>
     </w:p>
     <w:p>
       <w:pPr>
@@ -6879,7 +6812,7 @@
           <w:rFonts w:cstheme="majorHAnsi"/>
         </w:rPr>
       </w:pPr>
-      <w:bookmarkStart w:id="20" w:name="_Toc531029498"/>
+      <w:bookmarkStart w:id="21" w:name="_Toc531040615"/>
       <w:r>
         <w:rPr>
           <w:rFonts w:cstheme="majorHAnsi"/>
@@ -6887,7 +6820,7 @@
         <w:lastRenderedPageBreak/>
         <w:t>Technical Design Document</w:t>
       </w:r>
-      <w:bookmarkEnd w:id="20"/>
+      <w:bookmarkEnd w:id="21"/>
     </w:p>
     <w:p>
       <w:pPr>
@@ -6896,7 +6829,7 @@
           <w:rFonts w:cstheme="majorHAnsi"/>
         </w:rPr>
       </w:pPr>
-      <w:bookmarkStart w:id="21" w:name="_Toc531029499"/>
+      <w:bookmarkStart w:id="22" w:name="_Toc531040616"/>
       <w:r>
         <w:rPr>
           <w:rFonts w:cstheme="majorHAnsi"/>
@@ -6909,7 +6842,7 @@
         </w:rPr>
         <w:t>Approach</w:t>
       </w:r>
-      <w:bookmarkEnd w:id="21"/>
+      <w:bookmarkEnd w:id="22"/>
     </w:p>
     <w:p>
       <w:pPr>
@@ -7105,14 +7038,14 @@
           <w:rFonts w:cstheme="majorHAnsi"/>
         </w:rPr>
       </w:pPr>
-      <w:bookmarkStart w:id="22" w:name="_Toc531029500"/>
+      <w:bookmarkStart w:id="23" w:name="_Toc531040617"/>
       <w:r>
         <w:rPr>
           <w:rFonts w:cstheme="majorHAnsi"/>
         </w:rPr>
         <w:t>Target Platform</w:t>
       </w:r>
-      <w:bookmarkEnd w:id="22"/>
+      <w:bookmarkEnd w:id="23"/>
     </w:p>
     <w:p>
       <w:pPr>
@@ -7165,14 +7098,14 @@
           <w:rFonts w:cstheme="majorHAnsi"/>
         </w:rPr>
       </w:pPr>
-      <w:bookmarkStart w:id="23" w:name="_Toc531029501"/>
+      <w:bookmarkStart w:id="24" w:name="_Toc531040618"/>
       <w:r>
         <w:rPr>
           <w:rFonts w:cstheme="majorHAnsi"/>
         </w:rPr>
         <w:t>Hardware &amp; Software</w:t>
       </w:r>
-      <w:bookmarkEnd w:id="23"/>
+      <w:bookmarkEnd w:id="24"/>
     </w:p>
     <w:p>
       <w:pPr>
@@ -8465,14 +8398,14 @@
           <w:rFonts w:cstheme="majorHAnsi"/>
         </w:rPr>
       </w:pPr>
-      <w:bookmarkStart w:id="24" w:name="_Toc531029502"/>
+      <w:bookmarkStart w:id="25" w:name="_Toc531040619"/>
       <w:r>
         <w:rPr>
           <w:rFonts w:cstheme="majorHAnsi"/>
         </w:rPr>
         <w:t>Mechanics</w:t>
       </w:r>
-      <w:bookmarkEnd w:id="24"/>
+      <w:bookmarkEnd w:id="25"/>
     </w:p>
     <w:p>
       <w:pPr>
@@ -8481,14 +8414,14 @@
           <w:rFonts w:cstheme="majorHAnsi"/>
         </w:rPr>
       </w:pPr>
-      <w:bookmarkStart w:id="25" w:name="_Toc531029503"/>
+      <w:bookmarkStart w:id="26" w:name="_Toc531040620"/>
       <w:r>
         <w:rPr>
           <w:rFonts w:cstheme="majorHAnsi"/>
         </w:rPr>
         <w:t>Summary</w:t>
       </w:r>
-      <w:bookmarkEnd w:id="25"/>
+      <w:bookmarkEnd w:id="26"/>
     </w:p>
     <w:p>
       <w:pPr>
@@ -8553,14 +8486,14 @@
           <w:rFonts w:cstheme="majorHAnsi"/>
         </w:rPr>
       </w:pPr>
-      <w:bookmarkStart w:id="26" w:name="_Toc531029504"/>
+      <w:bookmarkStart w:id="27" w:name="_Toc531040621"/>
       <w:r>
         <w:rPr>
           <w:rFonts w:cstheme="majorHAnsi"/>
         </w:rPr>
         <w:t>Object Placement</w:t>
       </w:r>
-      <w:bookmarkEnd w:id="26"/>
+      <w:bookmarkEnd w:id="27"/>
     </w:p>
     <w:p>
       <w:pPr>
@@ -8608,21 +8541,7 @@
         <w:rPr>
           <w:rFonts w:asciiTheme="majorHAnsi" w:hAnsiTheme="majorHAnsi" w:cstheme="majorHAnsi"/>
         </w:rPr>
-        <w:t xml:space="preserve"> </w:t>
-      </w:r>
-      <w:proofErr w:type="gramStart"/>
-      <w:r>
-        <w:rPr>
-          <w:rFonts w:asciiTheme="majorHAnsi" w:hAnsiTheme="majorHAnsi" w:cstheme="majorHAnsi"/>
-        </w:rPr>
-        <w:t>are able to</w:t>
-      </w:r>
-      <w:proofErr w:type="gramEnd"/>
-      <w:r>
-        <w:rPr>
-          <w:rFonts w:asciiTheme="majorHAnsi" w:hAnsiTheme="majorHAnsi" w:cstheme="majorHAnsi"/>
-        </w:rPr>
-        <w:t xml:space="preserve"> </w:t>
+        <w:t xml:space="preserve"> are able to </w:t>
       </w:r>
       <w:r>
         <w:rPr>
@@ -8657,7 +8576,7 @@
           <w:rFonts w:cstheme="majorHAnsi"/>
         </w:rPr>
       </w:pPr>
-      <w:bookmarkStart w:id="27" w:name="_Toc531029505"/>
+      <w:bookmarkStart w:id="28" w:name="_Toc531040622"/>
       <w:r>
         <w:rPr>
           <w:rFonts w:cstheme="majorHAnsi"/>
@@ -8665,7 +8584,7 @@
         <w:lastRenderedPageBreak/>
         <w:t>Citizen Actions</w:t>
       </w:r>
-      <w:bookmarkEnd w:id="27"/>
+      <w:bookmarkEnd w:id="28"/>
     </w:p>
     <w:p>
       <w:pPr>
@@ -8737,14 +8656,14 @@
           <w:rFonts w:cstheme="majorHAnsi"/>
         </w:rPr>
       </w:pPr>
-      <w:bookmarkStart w:id="28" w:name="_Toc531029506"/>
+      <w:bookmarkStart w:id="29" w:name="_Toc531040623"/>
       <w:r>
         <w:rPr>
           <w:rFonts w:cstheme="majorHAnsi"/>
         </w:rPr>
         <w:t>Trade &amp; Politics</w:t>
       </w:r>
-      <w:bookmarkEnd w:id="28"/>
+      <w:bookmarkEnd w:id="29"/>
     </w:p>
     <w:p>
       <w:pPr>
@@ -8769,21 +8688,7 @@
         <w:rPr>
           <w:rFonts w:asciiTheme="majorHAnsi" w:hAnsiTheme="majorHAnsi" w:cstheme="majorHAnsi"/>
         </w:rPr>
-        <w:t xml:space="preserve">The player </w:t>
-      </w:r>
-      <w:proofErr w:type="gramStart"/>
-      <w:r>
-        <w:rPr>
-          <w:rFonts w:asciiTheme="majorHAnsi" w:hAnsiTheme="majorHAnsi" w:cstheme="majorHAnsi"/>
-        </w:rPr>
-        <w:t>is able to</w:t>
-      </w:r>
-      <w:proofErr w:type="gramEnd"/>
-      <w:r>
-        <w:rPr>
-          <w:rFonts w:asciiTheme="majorHAnsi" w:hAnsiTheme="majorHAnsi" w:cstheme="majorHAnsi"/>
-        </w:rPr>
-        <w:t xml:space="preserve"> send trade ships to different </w:t>
+        <w:t xml:space="preserve">The player is able to send trade ships to different </w:t>
       </w:r>
       <w:r>
         <w:rPr>
@@ -8831,19 +8736,26 @@
     </w:p>
     <w:p>
       <w:pPr>
+        <w:rPr>
+          <w:rFonts w:asciiTheme="majorHAnsi" w:hAnsiTheme="majorHAnsi" w:cstheme="majorHAnsi"/>
+        </w:rPr>
+      </w:pPr>
+    </w:p>
+    <w:p>
+      <w:pPr>
         <w:pStyle w:val="Heading2"/>
         <w:rPr>
           <w:rFonts w:cstheme="majorHAnsi"/>
         </w:rPr>
       </w:pPr>
-      <w:bookmarkStart w:id="29" w:name="_Toc531029507"/>
+      <w:bookmarkStart w:id="30" w:name="_Toc531040624"/>
       <w:r>
         <w:rPr>
           <w:rFonts w:cstheme="majorHAnsi"/>
         </w:rPr>
         <w:t>Development Environment</w:t>
       </w:r>
-      <w:bookmarkEnd w:id="29"/>
+      <w:bookmarkEnd w:id="30"/>
     </w:p>
     <w:p>
       <w:pPr>
@@ -9066,14 +8978,14 @@
           <w:rFonts w:cstheme="majorHAnsi"/>
         </w:rPr>
       </w:pPr>
-      <w:bookmarkStart w:id="30" w:name="_Toc531029508"/>
+      <w:bookmarkStart w:id="31" w:name="_Toc531040625"/>
       <w:r>
         <w:rPr>
           <w:rFonts w:cstheme="majorHAnsi"/>
         </w:rPr>
         <w:t>User Interface</w:t>
       </w:r>
-      <w:bookmarkEnd w:id="30"/>
+      <w:bookmarkEnd w:id="31"/>
     </w:p>
     <w:p>
       <w:pPr>
@@ -9420,65 +9332,802 @@
     <w:p>
       <w:pPr>
         <w:pStyle w:val="Heading1"/>
-      </w:pPr>
-      <w:r>
+        <w:rPr>
+          <w:rFonts w:cstheme="majorHAnsi"/>
+        </w:rPr>
+      </w:pPr>
+      <w:bookmarkStart w:id="32" w:name="_Toc531040626"/>
+      <w:r>
+        <w:rPr>
+          <w:rFonts w:cstheme="majorHAnsi"/>
+        </w:rPr>
         <w:lastRenderedPageBreak/>
-        <w:t xml:space="preserve">Critical Appraisal </w:t>
+        <w:t>Critical Appraisal</w:t>
+      </w:r>
+      <w:bookmarkEnd w:id="32"/>
+      <w:r>
+        <w:rPr>
+          <w:rFonts w:cstheme="majorHAnsi"/>
+        </w:rPr>
+        <w:t xml:space="preserve"> </w:t>
       </w:r>
     </w:p>
     <w:p>
       <w:pPr>
         <w:pStyle w:val="Heading2"/>
-      </w:pPr>
-      <w:r>
+        <w:rPr>
+          <w:rFonts w:cstheme="majorHAnsi"/>
+        </w:rPr>
+      </w:pPr>
+      <w:bookmarkStart w:id="33" w:name="_Toc531040627"/>
+      <w:r>
+        <w:rPr>
+          <w:rFonts w:cstheme="majorHAnsi"/>
+        </w:rPr>
         <w:t>Opinion</w:t>
       </w:r>
-    </w:p>
-    <w:p/>
-    <w:p/>
+      <w:bookmarkEnd w:id="33"/>
+    </w:p>
+    <w:p>
+      <w:pPr>
+        <w:rPr>
+          <w:rFonts w:asciiTheme="majorHAnsi" w:hAnsiTheme="majorHAnsi" w:cstheme="majorHAnsi"/>
+        </w:rPr>
+      </w:pPr>
+      <w:r>
+        <w:rPr>
+          <w:rFonts w:asciiTheme="majorHAnsi" w:hAnsiTheme="majorHAnsi" w:cstheme="majorHAnsi"/>
+        </w:rPr>
+        <w:t xml:space="preserve">Relative to the Project Plan, I feel that the initial stage of this project has </w:t>
+      </w:r>
+      <w:r>
+        <w:rPr>
+          <w:rFonts w:asciiTheme="majorHAnsi" w:hAnsiTheme="majorHAnsi" w:cstheme="majorHAnsi"/>
+        </w:rPr>
+        <w:t>progressed</w:t>
+      </w:r>
+      <w:r>
+        <w:rPr>
+          <w:rFonts w:asciiTheme="majorHAnsi" w:hAnsiTheme="majorHAnsi" w:cstheme="majorHAnsi"/>
+        </w:rPr>
+        <w:t xml:space="preserve"> rather smoothly. With each section of the project </w:t>
+      </w:r>
+      <w:r>
+        <w:rPr>
+          <w:rFonts w:asciiTheme="majorHAnsi" w:hAnsiTheme="majorHAnsi" w:cstheme="majorHAnsi"/>
+        </w:rPr>
+        <w:t xml:space="preserve">being </w:t>
+      </w:r>
+      <w:r>
+        <w:rPr>
+          <w:rFonts w:asciiTheme="majorHAnsi" w:hAnsiTheme="majorHAnsi" w:cstheme="majorHAnsi"/>
+        </w:rPr>
+        <w:t xml:space="preserve">completed on or around the given date in the plan, it’s safe to say that the plan was </w:t>
+      </w:r>
+      <w:r>
+        <w:rPr>
+          <w:rFonts w:asciiTheme="majorHAnsi" w:hAnsiTheme="majorHAnsi" w:cstheme="majorHAnsi"/>
+        </w:rPr>
+        <w:t>adhered to throughout the project.</w:t>
+      </w:r>
+    </w:p>
+    <w:p>
+      <w:pPr>
+        <w:rPr>
+          <w:rFonts w:asciiTheme="majorHAnsi" w:hAnsiTheme="majorHAnsi" w:cstheme="majorHAnsi"/>
+        </w:rPr>
+      </w:pPr>
+      <w:r>
+        <w:rPr>
+          <w:rFonts w:asciiTheme="majorHAnsi" w:hAnsiTheme="majorHAnsi" w:cstheme="majorHAnsi"/>
+        </w:rPr>
+        <w:t>On top of this, I feel that there has been a great amount of time and effort put into this project by myself</w:t>
+      </w:r>
+      <w:r>
+        <w:rPr>
+          <w:rFonts w:asciiTheme="majorHAnsi" w:hAnsiTheme="majorHAnsi" w:cstheme="majorHAnsi"/>
+        </w:rPr>
+        <w:t>. C</w:t>
+      </w:r>
+      <w:r>
+        <w:rPr>
+          <w:rFonts w:asciiTheme="majorHAnsi" w:hAnsiTheme="majorHAnsi" w:cstheme="majorHAnsi"/>
+        </w:rPr>
+        <w:t>onsidering the</w:t>
+      </w:r>
+      <w:r>
+        <w:rPr>
+          <w:rFonts w:asciiTheme="majorHAnsi" w:hAnsiTheme="majorHAnsi" w:cstheme="majorHAnsi"/>
+        </w:rPr>
+        <w:t xml:space="preserve"> project team </w:t>
+      </w:r>
+      <w:r>
+        <w:rPr>
+          <w:rFonts w:asciiTheme="majorHAnsi" w:hAnsiTheme="majorHAnsi" w:cstheme="majorHAnsi"/>
+        </w:rPr>
+        <w:t>should have been 3 – 4 people in size, I am tremendously proud of what I have been able to achieve on my own thus far.</w:t>
+      </w:r>
+    </w:p>
+    <w:p>
+      <w:pPr>
+        <w:rPr>
+          <w:rFonts w:asciiTheme="majorHAnsi" w:hAnsiTheme="majorHAnsi" w:cstheme="majorHAnsi"/>
+        </w:rPr>
+      </w:pPr>
+      <w:r>
+        <w:rPr>
+          <w:rFonts w:asciiTheme="majorHAnsi" w:hAnsiTheme="majorHAnsi" w:cstheme="majorHAnsi"/>
+        </w:rPr>
+        <w:t>I am rather excited to carry this project on through to it’s second stage and start working on implementing the full mechanics of the game.</w:t>
+      </w:r>
+    </w:p>
+    <w:p>
+      <w:pPr>
+        <w:rPr>
+          <w:rFonts w:asciiTheme="majorHAnsi" w:hAnsiTheme="majorHAnsi" w:cstheme="majorHAnsi"/>
+        </w:rPr>
+      </w:pPr>
+    </w:p>
     <w:p>
       <w:pPr>
         <w:pStyle w:val="Heading2"/>
-      </w:pPr>
-      <w:r>
+        <w:rPr>
+          <w:rFonts w:cstheme="majorHAnsi"/>
+        </w:rPr>
+      </w:pPr>
+      <w:bookmarkStart w:id="34" w:name="_Toc531040628"/>
+      <w:r>
+        <w:rPr>
+          <w:rFonts w:cstheme="majorHAnsi"/>
+        </w:rPr>
         <w:t>Contribution</w:t>
       </w:r>
-    </w:p>
-    <w:p/>
-    <w:p/>
+      <w:bookmarkEnd w:id="34"/>
+    </w:p>
+    <w:p>
+      <w:pPr>
+        <w:rPr>
+          <w:rFonts w:asciiTheme="majorHAnsi" w:hAnsiTheme="majorHAnsi" w:cstheme="majorHAnsi"/>
+        </w:rPr>
+      </w:pPr>
+      <w:r>
+        <w:rPr>
+          <w:rFonts w:asciiTheme="majorHAnsi" w:hAnsiTheme="majorHAnsi" w:cstheme="majorHAnsi"/>
+        </w:rPr>
+        <w:t xml:space="preserve">As previously mentioned, this project is being carried out </w:t>
+      </w:r>
+      <w:r>
+        <w:rPr>
+          <w:rFonts w:asciiTheme="majorHAnsi" w:hAnsiTheme="majorHAnsi" w:cstheme="majorHAnsi"/>
+        </w:rPr>
+        <w:t xml:space="preserve">as a solo venture. Therefore, every piece </w:t>
+      </w:r>
+      <w:r>
+        <w:rPr>
+          <w:rFonts w:asciiTheme="majorHAnsi" w:hAnsiTheme="majorHAnsi" w:cstheme="majorHAnsi"/>
+        </w:rPr>
+        <w:t>of contribution made to the project was made by myself.</w:t>
+      </w:r>
+    </w:p>
+    <w:p>
+      <w:pPr>
+        <w:rPr>
+          <w:rFonts w:asciiTheme="majorHAnsi" w:hAnsiTheme="majorHAnsi" w:cstheme="majorHAnsi"/>
+        </w:rPr>
+      </w:pPr>
+      <w:r>
+        <w:rPr>
+          <w:rFonts w:asciiTheme="majorHAnsi" w:hAnsiTheme="majorHAnsi" w:cstheme="majorHAnsi"/>
+        </w:rPr>
+        <w:t xml:space="preserve"> I understand that </w:t>
+      </w:r>
+      <w:r>
+        <w:rPr>
+          <w:rFonts w:asciiTheme="majorHAnsi" w:hAnsiTheme="majorHAnsi" w:cstheme="majorHAnsi"/>
+        </w:rPr>
+        <w:t xml:space="preserve">as there are many other projects being worked on at the same time, it is impossible to give 100% of </w:t>
+      </w:r>
+      <w:r>
+        <w:rPr>
+          <w:rFonts w:asciiTheme="majorHAnsi" w:hAnsiTheme="majorHAnsi" w:cstheme="majorHAnsi"/>
+        </w:rPr>
+        <w:t>my</w:t>
+      </w:r>
+      <w:r>
+        <w:rPr>
+          <w:rFonts w:asciiTheme="majorHAnsi" w:hAnsiTheme="majorHAnsi" w:cstheme="majorHAnsi"/>
+        </w:rPr>
+        <w:t xml:space="preserve"> time to a single project</w:t>
+      </w:r>
+      <w:r>
+        <w:rPr>
+          <w:rFonts w:asciiTheme="majorHAnsi" w:hAnsiTheme="majorHAnsi" w:cstheme="majorHAnsi"/>
+        </w:rPr>
+        <w:t>. H</w:t>
+      </w:r>
+      <w:r>
+        <w:rPr>
+          <w:rFonts w:asciiTheme="majorHAnsi" w:hAnsiTheme="majorHAnsi" w:cstheme="majorHAnsi"/>
+        </w:rPr>
+        <w:t>owever, using my best judgement</w:t>
+      </w:r>
+      <w:r>
+        <w:rPr>
+          <w:rFonts w:asciiTheme="majorHAnsi" w:hAnsiTheme="majorHAnsi" w:cstheme="majorHAnsi"/>
+        </w:rPr>
+        <w:t>,</w:t>
+      </w:r>
+      <w:r>
+        <w:rPr>
+          <w:rFonts w:asciiTheme="majorHAnsi" w:hAnsiTheme="majorHAnsi" w:cstheme="majorHAnsi"/>
+        </w:rPr>
+        <w:t xml:space="preserve"> I delegated my time and resources appropriately to ensure each project received </w:t>
+      </w:r>
+      <w:r>
+        <w:rPr>
+          <w:rFonts w:asciiTheme="majorHAnsi" w:hAnsiTheme="majorHAnsi" w:cstheme="majorHAnsi"/>
+        </w:rPr>
+        <w:t xml:space="preserve">a </w:t>
+      </w:r>
+      <w:r>
+        <w:rPr>
+          <w:rFonts w:asciiTheme="majorHAnsi" w:hAnsiTheme="majorHAnsi" w:cstheme="majorHAnsi"/>
+        </w:rPr>
+        <w:t xml:space="preserve">sufficient </w:t>
+      </w:r>
+      <w:r>
+        <w:rPr>
+          <w:rFonts w:asciiTheme="majorHAnsi" w:hAnsiTheme="majorHAnsi" w:cstheme="majorHAnsi"/>
+        </w:rPr>
+        <w:t xml:space="preserve">amount of time and attention. </w:t>
+      </w:r>
+      <w:r>
+        <w:rPr>
+          <w:rFonts w:asciiTheme="majorHAnsi" w:hAnsiTheme="majorHAnsi" w:cstheme="majorHAnsi"/>
+        </w:rPr>
+        <w:t>Due to this, I am pleased with the amount of resources I assigned to this project.</w:t>
+      </w:r>
+    </w:p>
+    <w:p>
+      <w:pPr>
+        <w:rPr>
+          <w:rFonts w:asciiTheme="majorHAnsi" w:hAnsiTheme="majorHAnsi" w:cstheme="majorHAnsi"/>
+        </w:rPr>
+      </w:pPr>
+    </w:p>
     <w:p>
       <w:pPr>
         <w:pStyle w:val="Heading2"/>
-      </w:pPr>
-      <w:r>
+        <w:rPr>
+          <w:rFonts w:cstheme="majorHAnsi"/>
+        </w:rPr>
+      </w:pPr>
+      <w:bookmarkStart w:id="35" w:name="_Toc531040629"/>
+      <w:r>
+        <w:rPr>
+          <w:rFonts w:cstheme="majorHAnsi"/>
+        </w:rPr>
         <w:t>Problems &amp; Resolutions</w:t>
       </w:r>
-    </w:p>
-    <w:p/>
-    <w:p/>
+      <w:bookmarkEnd w:id="35"/>
+    </w:p>
+    <w:p>
+      <w:pPr>
+        <w:rPr>
+          <w:rFonts w:asciiTheme="majorHAnsi" w:hAnsiTheme="majorHAnsi" w:cstheme="majorHAnsi"/>
+        </w:rPr>
+      </w:pPr>
+      <w:r>
+        <w:rPr>
+          <w:rFonts w:asciiTheme="majorHAnsi" w:hAnsiTheme="majorHAnsi" w:cstheme="majorHAnsi"/>
+        </w:rPr>
+        <w:t xml:space="preserve">When analysing risks to the project during the planning stage, I highlighted the possibility of a team member becoming ill as being a significant risk to the project. As outlined, this risk is amplified </w:t>
+      </w:r>
+      <w:r>
+        <w:rPr>
+          <w:rFonts w:asciiTheme="majorHAnsi" w:hAnsiTheme="majorHAnsi" w:cstheme="majorHAnsi"/>
+        </w:rPr>
+        <w:t xml:space="preserve">with a smaller team. </w:t>
+      </w:r>
+    </w:p>
+    <w:p>
+      <w:pPr>
+        <w:rPr>
+          <w:rFonts w:asciiTheme="majorHAnsi" w:hAnsiTheme="majorHAnsi" w:cstheme="majorHAnsi"/>
+        </w:rPr>
+      </w:pPr>
+      <w:r>
+        <w:rPr>
+          <w:rFonts w:asciiTheme="majorHAnsi" w:hAnsiTheme="majorHAnsi" w:cstheme="majorHAnsi"/>
+        </w:rPr>
+        <w:t>Unfortunately, I became extremely ill during week 11 and most of the production for that week came to a halt. To overcome this, I made some minor adjustments to how I would approach the final few weeks of the project to ensure the project was delivered on time.</w:t>
+      </w:r>
+    </w:p>
+    <w:p>
+      <w:pPr>
+        <w:rPr>
+          <w:rFonts w:asciiTheme="majorHAnsi" w:hAnsiTheme="majorHAnsi" w:cstheme="majorHAnsi"/>
+        </w:rPr>
+      </w:pPr>
+      <w:r>
+        <w:rPr>
+          <w:rFonts w:asciiTheme="majorHAnsi" w:hAnsiTheme="majorHAnsi" w:cstheme="majorHAnsi"/>
+        </w:rPr>
+        <w:t xml:space="preserve">The drawback of this is that I had less time to work on the </w:t>
+      </w:r>
+      <w:r>
+        <w:rPr>
+          <w:rFonts w:asciiTheme="majorHAnsi" w:hAnsiTheme="majorHAnsi" w:cstheme="majorHAnsi"/>
+        </w:rPr>
+        <w:t>prototype and</w:t>
+      </w:r>
+      <w:r>
+        <w:rPr>
+          <w:rFonts w:asciiTheme="majorHAnsi" w:hAnsiTheme="majorHAnsi" w:cstheme="majorHAnsi"/>
+        </w:rPr>
+        <w:t xml:space="preserve"> couldn’t add as many features</w:t>
+      </w:r>
+      <w:r>
+        <w:rPr>
+          <w:rFonts w:asciiTheme="majorHAnsi" w:hAnsiTheme="majorHAnsi" w:cstheme="majorHAnsi"/>
+        </w:rPr>
+        <w:t xml:space="preserve">. </w:t>
+      </w:r>
+      <w:r>
+        <w:rPr>
+          <w:rFonts w:asciiTheme="majorHAnsi" w:hAnsiTheme="majorHAnsi" w:cstheme="majorHAnsi"/>
+        </w:rPr>
+        <w:t xml:space="preserve">Due to this, </w:t>
+      </w:r>
+      <w:r>
+        <w:rPr>
+          <w:rFonts w:asciiTheme="majorHAnsi" w:hAnsiTheme="majorHAnsi" w:cstheme="majorHAnsi"/>
+        </w:rPr>
+        <w:t xml:space="preserve">some basic features that I wanted to add were </w:t>
+      </w:r>
+      <w:r>
+        <w:rPr>
+          <w:rFonts w:asciiTheme="majorHAnsi" w:hAnsiTheme="majorHAnsi" w:cstheme="majorHAnsi"/>
+        </w:rPr>
+        <w:t>scrapped</w:t>
+      </w:r>
+      <w:r>
+        <w:rPr>
+          <w:rFonts w:asciiTheme="majorHAnsi" w:hAnsiTheme="majorHAnsi" w:cstheme="majorHAnsi"/>
+        </w:rPr>
+        <w:t xml:space="preserve"> from the </w:t>
+      </w:r>
+      <w:r>
+        <w:rPr>
+          <w:rFonts w:asciiTheme="majorHAnsi" w:hAnsiTheme="majorHAnsi" w:cstheme="majorHAnsi"/>
+        </w:rPr>
+        <w:t>prototype</w:t>
+      </w:r>
+      <w:r>
+        <w:rPr>
+          <w:rFonts w:asciiTheme="majorHAnsi" w:hAnsiTheme="majorHAnsi" w:cstheme="majorHAnsi"/>
+        </w:rPr>
+        <w:t>.</w:t>
+      </w:r>
+      <w:r>
+        <w:rPr>
+          <w:rFonts w:asciiTheme="majorHAnsi" w:hAnsiTheme="majorHAnsi" w:cstheme="majorHAnsi"/>
+        </w:rPr>
+        <w:t xml:space="preserve"> These features included saving and loading, more buildings such as a marketplace</w:t>
+      </w:r>
+      <w:r>
+        <w:rPr>
+          <w:rFonts w:asciiTheme="majorHAnsi" w:hAnsiTheme="majorHAnsi" w:cstheme="majorHAnsi"/>
+        </w:rPr>
+        <w:t xml:space="preserve"> and a </w:t>
+      </w:r>
+      <w:r>
+        <w:rPr>
+          <w:rFonts w:asciiTheme="majorHAnsi" w:hAnsiTheme="majorHAnsi" w:cstheme="majorHAnsi"/>
+        </w:rPr>
+        <w:t>tavern</w:t>
+      </w:r>
+      <w:r>
+        <w:rPr>
+          <w:rFonts w:asciiTheme="majorHAnsi" w:hAnsiTheme="majorHAnsi" w:cstheme="majorHAnsi"/>
+        </w:rPr>
+        <w:t>, a basic tutorial</w:t>
+      </w:r>
+      <w:r>
+        <w:rPr>
+          <w:rFonts w:asciiTheme="majorHAnsi" w:hAnsiTheme="majorHAnsi" w:cstheme="majorHAnsi"/>
+        </w:rPr>
+        <w:t>, and finally, some animations to make the game feel a bit more ali</w:t>
+      </w:r>
+      <w:r>
+        <w:rPr>
+          <w:rFonts w:asciiTheme="majorHAnsi" w:hAnsiTheme="majorHAnsi" w:cstheme="majorHAnsi"/>
+        </w:rPr>
+        <w:t>ve</w:t>
+      </w:r>
+      <w:r>
+        <w:rPr>
+          <w:rFonts w:asciiTheme="majorHAnsi" w:hAnsiTheme="majorHAnsi" w:cstheme="majorHAnsi"/>
+        </w:rPr>
+        <w:t>. Regardless of this, I feel that the prototype is still a</w:t>
+      </w:r>
+      <w:r>
+        <w:rPr>
+          <w:rFonts w:asciiTheme="majorHAnsi" w:hAnsiTheme="majorHAnsi" w:cstheme="majorHAnsi"/>
+        </w:rPr>
+        <w:t xml:space="preserve">n accurate presentation </w:t>
+      </w:r>
+      <w:r>
+        <w:rPr>
+          <w:rFonts w:asciiTheme="majorHAnsi" w:hAnsiTheme="majorHAnsi" w:cstheme="majorHAnsi"/>
+        </w:rPr>
+        <w:t xml:space="preserve">of what I envision the final </w:t>
+      </w:r>
+      <w:r>
+        <w:rPr>
+          <w:rFonts w:asciiTheme="majorHAnsi" w:hAnsiTheme="majorHAnsi" w:cstheme="majorHAnsi"/>
+        </w:rPr>
+        <w:t>product</w:t>
+      </w:r>
+      <w:r>
+        <w:rPr>
+          <w:rFonts w:asciiTheme="majorHAnsi" w:hAnsiTheme="majorHAnsi" w:cstheme="majorHAnsi"/>
+        </w:rPr>
+        <w:t xml:space="preserve"> to be.</w:t>
+      </w:r>
+    </w:p>
+    <w:p>
+      <w:pPr>
+        <w:rPr>
+          <w:rFonts w:asciiTheme="majorHAnsi" w:hAnsiTheme="majorHAnsi" w:cstheme="majorHAnsi"/>
+        </w:rPr>
+      </w:pPr>
+    </w:p>
     <w:p>
       <w:pPr>
         <w:pStyle w:val="Heading2"/>
-      </w:pPr>
-      <w:r>
+        <w:rPr>
+          <w:rFonts w:cstheme="majorHAnsi"/>
+        </w:rPr>
+      </w:pPr>
+      <w:bookmarkStart w:id="36" w:name="_Toc531040630"/>
+      <w:r>
+        <w:rPr>
+          <w:rFonts w:cstheme="majorHAnsi"/>
+        </w:rPr>
         <w:t>Future Implementations</w:t>
       </w:r>
-    </w:p>
-    <w:p>
-      <w:pPr>
-        <w:rPr>
-          <w:rFonts w:asciiTheme="majorHAnsi" w:hAnsiTheme="majorHAnsi" w:cstheme="majorHAnsi"/>
-        </w:rPr>
-      </w:pPr>
-    </w:p>
-    <w:p>
-      <w:pPr>
-        <w:rPr>
-          <w:rFonts w:asciiTheme="majorHAnsi" w:hAnsiTheme="majorHAnsi" w:cstheme="majorHAnsi"/>
-        </w:rPr>
-      </w:pPr>
-      <w:bookmarkStart w:id="31" w:name="_GoBack"/>
-      <w:bookmarkEnd w:id="31"/>
+      <w:bookmarkEnd w:id="36"/>
+    </w:p>
+    <w:p>
+      <w:pPr>
+        <w:rPr>
+          <w:rFonts w:asciiTheme="majorHAnsi" w:hAnsiTheme="majorHAnsi" w:cstheme="majorHAnsi"/>
+        </w:rPr>
+      </w:pPr>
+      <w:r>
+        <w:rPr>
+          <w:rFonts w:asciiTheme="majorHAnsi" w:hAnsiTheme="majorHAnsi" w:cstheme="majorHAnsi"/>
+        </w:rPr>
+        <w:t xml:space="preserve">As the prototype of the game has been completed, it now serves as a basic foundation to build upon throughout the next stage of the project; the implementation stage. </w:t>
+      </w:r>
+      <w:r>
+        <w:rPr>
+          <w:rFonts w:asciiTheme="majorHAnsi" w:hAnsiTheme="majorHAnsi" w:cstheme="majorHAnsi"/>
+        </w:rPr>
+        <w:t xml:space="preserve">When this stage begins, there will be a major focus on extending the existing features to add new </w:t>
+      </w:r>
+      <w:r>
+        <w:rPr>
+          <w:rFonts w:asciiTheme="majorHAnsi" w:hAnsiTheme="majorHAnsi" w:cstheme="majorHAnsi"/>
+        </w:rPr>
+        <w:t>functionality and</w:t>
+      </w:r>
+      <w:r>
+        <w:rPr>
+          <w:rFonts w:asciiTheme="majorHAnsi" w:hAnsiTheme="majorHAnsi" w:cstheme="majorHAnsi"/>
+        </w:rPr>
+        <w:t xml:space="preserve"> implementing entirely new features to add more depth to the game.</w:t>
+      </w:r>
+      <w:r>
+        <w:rPr>
+          <w:rFonts w:asciiTheme="majorHAnsi" w:hAnsiTheme="majorHAnsi" w:cstheme="majorHAnsi"/>
+        </w:rPr>
+        <w:t xml:space="preserve"> </w:t>
+      </w:r>
+    </w:p>
+    <w:p>
+      <w:pPr>
+        <w:rPr>
+          <w:rFonts w:asciiTheme="majorHAnsi" w:hAnsiTheme="majorHAnsi" w:cstheme="majorHAnsi"/>
+        </w:rPr>
+      </w:pPr>
+      <w:r>
+        <w:rPr>
+          <w:rFonts w:asciiTheme="majorHAnsi" w:hAnsiTheme="majorHAnsi" w:cstheme="majorHAnsi"/>
+        </w:rPr>
+        <w:t>A list of features that are planned to be added in the next stage of the project are outlined below.</w:t>
+      </w:r>
+    </w:p>
+    <w:p>
+      <w:pPr>
+        <w:pStyle w:val="ListParagraph"/>
+        <w:numPr>
+          <w:ilvl w:val="0"/>
+          <w:numId w:val="7"/>
+        </w:numPr>
+        <w:rPr>
+          <w:rFonts w:asciiTheme="majorHAnsi" w:hAnsiTheme="majorHAnsi" w:cstheme="majorHAnsi"/>
+        </w:rPr>
+      </w:pPr>
+      <w:r>
+        <w:rPr>
+          <w:rFonts w:asciiTheme="majorHAnsi" w:hAnsiTheme="majorHAnsi" w:cstheme="majorHAnsi"/>
+        </w:rPr>
+        <w:t>Extend the AI system to include specific jobs, such as a woodcutter or miner.</w:t>
+      </w:r>
+    </w:p>
+    <w:p>
+      <w:pPr>
+        <w:pStyle w:val="ListParagraph"/>
+        <w:numPr>
+          <w:ilvl w:val="0"/>
+          <w:numId w:val="7"/>
+        </w:numPr>
+        <w:rPr>
+          <w:rFonts w:asciiTheme="majorHAnsi" w:hAnsiTheme="majorHAnsi" w:cstheme="majorHAnsi"/>
+        </w:rPr>
+      </w:pPr>
+      <w:r>
+        <w:rPr>
+          <w:rFonts w:asciiTheme="majorHAnsi" w:hAnsiTheme="majorHAnsi" w:cstheme="majorHAnsi"/>
+        </w:rPr>
+        <w:lastRenderedPageBreak/>
+        <w:t>Extend the AI system to allow multiple citizens to work on a single job.</w:t>
+      </w:r>
+    </w:p>
+    <w:p>
+      <w:pPr>
+        <w:pStyle w:val="ListParagraph"/>
+        <w:numPr>
+          <w:ilvl w:val="0"/>
+          <w:numId w:val="7"/>
+        </w:numPr>
+        <w:rPr>
+          <w:rFonts w:asciiTheme="majorHAnsi" w:hAnsiTheme="majorHAnsi" w:cstheme="majorHAnsi"/>
+        </w:rPr>
+      </w:pPr>
+      <w:r>
+        <w:rPr>
+          <w:rFonts w:asciiTheme="majorHAnsi" w:hAnsiTheme="majorHAnsi" w:cstheme="majorHAnsi"/>
+        </w:rPr>
+        <w:t xml:space="preserve">Create more objects that can be placed, such as a </w:t>
+      </w:r>
+      <w:r>
+        <w:rPr>
+          <w:rFonts w:asciiTheme="majorHAnsi" w:hAnsiTheme="majorHAnsi" w:cstheme="majorHAnsi"/>
+        </w:rPr>
+        <w:t>woodcutter’s</w:t>
+      </w:r>
+      <w:r>
+        <w:rPr>
+          <w:rFonts w:asciiTheme="majorHAnsi" w:hAnsiTheme="majorHAnsi" w:cstheme="majorHAnsi"/>
+        </w:rPr>
+        <w:t xml:space="preserve"> hut</w:t>
+      </w:r>
+      <w:r>
+        <w:rPr>
+          <w:rFonts w:asciiTheme="majorHAnsi" w:hAnsiTheme="majorHAnsi" w:cstheme="majorHAnsi"/>
+        </w:rPr>
+        <w:t>, a mine and many more</w:t>
+      </w:r>
+      <w:r>
+        <w:rPr>
+          <w:rFonts w:asciiTheme="majorHAnsi" w:hAnsiTheme="majorHAnsi" w:cstheme="majorHAnsi"/>
+        </w:rPr>
+        <w:t>.</w:t>
+      </w:r>
+    </w:p>
+    <w:p>
+      <w:pPr>
+        <w:pStyle w:val="ListParagraph"/>
+        <w:numPr>
+          <w:ilvl w:val="0"/>
+          <w:numId w:val="7"/>
+        </w:numPr>
+        <w:rPr>
+          <w:rFonts w:asciiTheme="majorHAnsi" w:hAnsiTheme="majorHAnsi" w:cstheme="majorHAnsi"/>
+        </w:rPr>
+      </w:pPr>
+      <w:r>
+        <w:rPr>
+          <w:rFonts w:asciiTheme="majorHAnsi" w:hAnsiTheme="majorHAnsi" w:cstheme="majorHAnsi"/>
+        </w:rPr>
+        <w:t>Create a Saving &amp; Loading system.</w:t>
+      </w:r>
+    </w:p>
+    <w:p>
+      <w:pPr>
+        <w:pStyle w:val="ListParagraph"/>
+        <w:numPr>
+          <w:ilvl w:val="0"/>
+          <w:numId w:val="7"/>
+        </w:numPr>
+        <w:rPr>
+          <w:rFonts w:asciiTheme="majorHAnsi" w:hAnsiTheme="majorHAnsi" w:cstheme="majorHAnsi"/>
+        </w:rPr>
+      </w:pPr>
+      <w:r>
+        <w:rPr>
+          <w:rFonts w:asciiTheme="majorHAnsi" w:hAnsiTheme="majorHAnsi" w:cstheme="majorHAnsi"/>
+        </w:rPr>
+        <w:t xml:space="preserve">Further analyse Unity’s navigation system to determine if baking can be performed asynchronously. </w:t>
+      </w:r>
+    </w:p>
+    <w:p>
+      <w:pPr>
+        <w:pStyle w:val="ListParagraph"/>
+        <w:numPr>
+          <w:ilvl w:val="0"/>
+          <w:numId w:val="7"/>
+        </w:numPr>
+        <w:rPr>
+          <w:rFonts w:asciiTheme="majorHAnsi" w:hAnsiTheme="majorHAnsi" w:cstheme="majorHAnsi"/>
+        </w:rPr>
+      </w:pPr>
+      <w:r>
+        <w:rPr>
+          <w:rFonts w:asciiTheme="majorHAnsi" w:hAnsiTheme="majorHAnsi" w:cstheme="majorHAnsi"/>
+        </w:rPr>
+        <w:t>Update movement</w:t>
+      </w:r>
+      <w:r>
+        <w:rPr>
+          <w:rFonts w:asciiTheme="majorHAnsi" w:hAnsiTheme="majorHAnsi" w:cstheme="majorHAnsi"/>
+        </w:rPr>
+        <w:t xml:space="preserve"> logic</w:t>
+      </w:r>
+      <w:r>
+        <w:rPr>
+          <w:rFonts w:asciiTheme="majorHAnsi" w:hAnsiTheme="majorHAnsi" w:cstheme="majorHAnsi"/>
+        </w:rPr>
+        <w:t xml:space="preserve"> to stop</w:t>
+      </w:r>
+      <w:r>
+        <w:rPr>
+          <w:rFonts w:asciiTheme="majorHAnsi" w:hAnsiTheme="majorHAnsi" w:cstheme="majorHAnsi"/>
+        </w:rPr>
+        <w:t xml:space="preserve"> citizens getting stuck on each other when both have the same destination assigned.</w:t>
+      </w:r>
+    </w:p>
+    <w:p>
+      <w:pPr>
+        <w:pStyle w:val="ListParagraph"/>
+        <w:numPr>
+          <w:ilvl w:val="0"/>
+          <w:numId w:val="7"/>
+        </w:numPr>
+        <w:rPr>
+          <w:rFonts w:asciiTheme="majorHAnsi" w:hAnsiTheme="majorHAnsi" w:cstheme="majorHAnsi"/>
+        </w:rPr>
+      </w:pPr>
+      <w:r>
+        <w:rPr>
+          <w:rFonts w:asciiTheme="majorHAnsi" w:hAnsiTheme="majorHAnsi" w:cstheme="majorHAnsi"/>
+        </w:rPr>
+        <w:t>Create a simple tutorial</w:t>
+      </w:r>
+    </w:p>
+    <w:p>
+      <w:pPr>
+        <w:pStyle w:val="ListParagraph"/>
+        <w:numPr>
+          <w:ilvl w:val="0"/>
+          <w:numId w:val="7"/>
+        </w:numPr>
+        <w:rPr>
+          <w:rFonts w:asciiTheme="majorHAnsi" w:hAnsiTheme="majorHAnsi" w:cstheme="majorHAnsi"/>
+        </w:rPr>
+      </w:pPr>
+      <w:r>
+        <w:rPr>
+          <w:rFonts w:asciiTheme="majorHAnsi" w:hAnsiTheme="majorHAnsi" w:cstheme="majorHAnsi"/>
+        </w:rPr>
+        <w:t>Create a task/achievement system.</w:t>
+      </w:r>
+    </w:p>
+    <w:p>
+      <w:pPr>
+        <w:pStyle w:val="ListParagraph"/>
+        <w:numPr>
+          <w:ilvl w:val="0"/>
+          <w:numId w:val="7"/>
+        </w:numPr>
+        <w:rPr>
+          <w:rFonts w:asciiTheme="majorHAnsi" w:hAnsiTheme="majorHAnsi" w:cstheme="majorHAnsi"/>
+        </w:rPr>
+      </w:pPr>
+      <w:r>
+        <w:rPr>
+          <w:rFonts w:asciiTheme="majorHAnsi" w:hAnsiTheme="majorHAnsi" w:cstheme="majorHAnsi"/>
+        </w:rPr>
+        <w:t>Create Law system.</w:t>
+      </w:r>
+    </w:p>
+    <w:p>
+      <w:pPr>
+        <w:pStyle w:val="ListParagraph"/>
+        <w:numPr>
+          <w:ilvl w:val="0"/>
+          <w:numId w:val="7"/>
+        </w:numPr>
+        <w:rPr>
+          <w:rFonts w:asciiTheme="majorHAnsi" w:hAnsiTheme="majorHAnsi" w:cstheme="majorHAnsi"/>
+        </w:rPr>
+      </w:pPr>
+      <w:r>
+        <w:rPr>
+          <w:rFonts w:asciiTheme="majorHAnsi" w:hAnsiTheme="majorHAnsi" w:cstheme="majorHAnsi"/>
+        </w:rPr>
+        <w:t>Create Trading system.</w:t>
+      </w:r>
+    </w:p>
+    <w:p>
+      <w:pPr>
+        <w:pStyle w:val="ListParagraph"/>
+        <w:numPr>
+          <w:ilvl w:val="0"/>
+          <w:numId w:val="7"/>
+        </w:numPr>
+        <w:rPr>
+          <w:rFonts w:asciiTheme="majorHAnsi" w:hAnsiTheme="majorHAnsi" w:cstheme="majorHAnsi"/>
+        </w:rPr>
+      </w:pPr>
+      <w:r>
+        <w:rPr>
+          <w:rFonts w:asciiTheme="majorHAnsi" w:hAnsiTheme="majorHAnsi" w:cstheme="majorHAnsi"/>
+        </w:rPr>
+        <w:t>Adding amphibious vehicles to use the trading system.</w:t>
+      </w:r>
+    </w:p>
+    <w:p>
+      <w:pPr>
+        <w:pStyle w:val="ListParagraph"/>
+        <w:numPr>
+          <w:ilvl w:val="0"/>
+          <w:numId w:val="7"/>
+        </w:numPr>
+        <w:rPr>
+          <w:rFonts w:asciiTheme="majorHAnsi" w:hAnsiTheme="majorHAnsi" w:cstheme="majorHAnsi"/>
+        </w:rPr>
+      </w:pPr>
+      <w:r>
+        <w:rPr>
+          <w:rFonts w:asciiTheme="majorHAnsi" w:hAnsiTheme="majorHAnsi" w:cstheme="majorHAnsi"/>
+        </w:rPr>
+        <w:t>Extend Interface System to display graphs.</w:t>
+      </w:r>
+    </w:p>
+    <w:p>
+      <w:pPr>
+        <w:rPr>
+          <w:rFonts w:asciiTheme="majorHAnsi" w:hAnsiTheme="majorHAnsi" w:cstheme="majorHAnsi"/>
+        </w:rPr>
+      </w:pPr>
+    </w:p>
+    <w:p>
+      <w:pPr>
+        <w:rPr>
+          <w:rFonts w:asciiTheme="majorHAnsi" w:hAnsiTheme="majorHAnsi" w:cstheme="majorHAnsi"/>
+        </w:rPr>
+      </w:pPr>
+    </w:p>
+    <w:p>
+      <w:pPr>
+        <w:rPr>
+          <w:rFonts w:asciiTheme="majorHAnsi" w:hAnsiTheme="majorHAnsi" w:cstheme="majorHAnsi"/>
+        </w:rPr>
+      </w:pPr>
     </w:p>
     <w:p>
       <w:pPr>
@@ -9487,14 +10136,14 @@
           <w:rFonts w:cstheme="majorHAnsi"/>
         </w:rPr>
       </w:pPr>
-      <w:bookmarkStart w:id="32" w:name="_Toc531029509"/>
+      <w:bookmarkStart w:id="37" w:name="_Toc531040631"/>
       <w:r>
         <w:rPr>
           <w:rFonts w:cstheme="majorHAnsi"/>
         </w:rPr>
         <w:t>References</w:t>
       </w:r>
-      <w:bookmarkEnd w:id="32"/>
+      <w:bookmarkEnd w:id="37"/>
     </w:p>
     <w:sectPr>
       <w:footerReference w:type="default" r:id="rId22"/>
@@ -9957,9 +10606,9 @@
     </w:lvl>
   </w:abstractNum>
   <w:abstractNum w:abstractNumId="2" w15:restartNumberingAfterBreak="0">
-    <w:nsid w:val="63DF2E89"/>
+    <w:nsid w:val="5E80272C"/>
     <w:multiLevelType w:val="hybridMultilevel"/>
-    <w:tmpl w:val="15104816"/>
+    <w:tmpl w:val="F2D0E006"/>
     <w:lvl w:ilvl="0" w:tplc="08090001">
       <w:start w:val="1"/>
       <w:numFmt w:val="bullet"/>
@@ -10070,16 +10719,16 @@
     </w:lvl>
   </w:abstractNum>
   <w:abstractNum w:abstractNumId="3" w15:restartNumberingAfterBreak="0">
-    <w:nsid w:val="746B7A32"/>
+    <w:nsid w:val="63DF2E89"/>
     <w:multiLevelType w:val="hybridMultilevel"/>
-    <w:tmpl w:val="5F98CA90"/>
+    <w:tmpl w:val="15104816"/>
     <w:lvl w:ilvl="0" w:tplc="08090001">
       <w:start w:val="1"/>
       <w:numFmt w:val="bullet"/>
       <w:lvlText w:val=""/>
       <w:lvlJc w:val="left"/>
       <w:pPr>
-        <w:ind w:left="825" w:hanging="360"/>
+        <w:ind w:left="720" w:hanging="360"/>
       </w:pPr>
       <w:rPr>
         <w:rFonts w:ascii="Symbol" w:hAnsi="Symbol" w:hint="default"/>
@@ -10091,7 +10740,7 @@
       <w:lvlText w:val="o"/>
       <w:lvlJc w:val="left"/>
       <w:pPr>
-        <w:ind w:left="1545" w:hanging="360"/>
+        <w:ind w:left="1440" w:hanging="360"/>
       </w:pPr>
       <w:rPr>
         <w:rFonts w:ascii="Courier New" w:hAnsi="Courier New" w:cs="Courier New" w:hint="default"/>
@@ -10103,7 +10752,7 @@
       <w:lvlText w:val=""/>
       <w:lvlJc w:val="left"/>
       <w:pPr>
-        <w:ind w:left="2265" w:hanging="360"/>
+        <w:ind w:left="2160" w:hanging="360"/>
       </w:pPr>
       <w:rPr>
         <w:rFonts w:ascii="Wingdings" w:hAnsi="Wingdings" w:hint="default"/>
@@ -10115,7 +10764,7 @@
       <w:lvlText w:val=""/>
       <w:lvlJc w:val="left"/>
       <w:pPr>
-        <w:ind w:left="2985" w:hanging="360"/>
+        <w:ind w:left="2880" w:hanging="360"/>
       </w:pPr>
       <w:rPr>
         <w:rFonts w:ascii="Symbol" w:hAnsi="Symbol" w:hint="default"/>
@@ -10127,7 +10776,7 @@
       <w:lvlText w:val="o"/>
       <w:lvlJc w:val="left"/>
       <w:pPr>
-        <w:ind w:left="3705" w:hanging="360"/>
+        <w:ind w:left="3600" w:hanging="360"/>
       </w:pPr>
       <w:rPr>
         <w:rFonts w:ascii="Courier New" w:hAnsi="Courier New" w:cs="Courier New" w:hint="default"/>
@@ -10139,7 +10788,7 @@
       <w:lvlText w:val=""/>
       <w:lvlJc w:val="left"/>
       <w:pPr>
-        <w:ind w:left="4425" w:hanging="360"/>
+        <w:ind w:left="4320" w:hanging="360"/>
       </w:pPr>
       <w:rPr>
         <w:rFonts w:ascii="Wingdings" w:hAnsi="Wingdings" w:hint="default"/>
@@ -10151,7 +10800,7 @@
       <w:lvlText w:val=""/>
       <w:lvlJc w:val="left"/>
       <w:pPr>
-        <w:ind w:left="5145" w:hanging="360"/>
+        <w:ind w:left="5040" w:hanging="360"/>
       </w:pPr>
       <w:rPr>
         <w:rFonts w:ascii="Symbol" w:hAnsi="Symbol" w:hint="default"/>
@@ -10163,7 +10812,7 @@
       <w:lvlText w:val="o"/>
       <w:lvlJc w:val="left"/>
       <w:pPr>
-        <w:ind w:left="5865" w:hanging="360"/>
+        <w:ind w:left="5760" w:hanging="360"/>
       </w:pPr>
       <w:rPr>
         <w:rFonts w:ascii="Courier New" w:hAnsi="Courier New" w:cs="Courier New" w:hint="default"/>
@@ -10175,7 +10824,7 @@
       <w:lvlText w:val=""/>
       <w:lvlJc w:val="left"/>
       <w:pPr>
-        <w:ind w:left="6585" w:hanging="360"/>
+        <w:ind w:left="6480" w:hanging="360"/>
       </w:pPr>
       <w:rPr>
         <w:rFonts w:ascii="Wingdings" w:hAnsi="Wingdings" w:hint="default"/>
@@ -10183,6 +10832,119 @@
     </w:lvl>
   </w:abstractNum>
   <w:abstractNum w:abstractNumId="4" w15:restartNumberingAfterBreak="0">
+    <w:nsid w:val="746B7A32"/>
+    <w:multiLevelType w:val="hybridMultilevel"/>
+    <w:tmpl w:val="5F98CA90"/>
+    <w:lvl w:ilvl="0" w:tplc="08090001">
+      <w:start w:val="1"/>
+      <w:numFmt w:val="bullet"/>
+      <w:lvlText w:val=""/>
+      <w:lvlJc w:val="left"/>
+      <w:pPr>
+        <w:ind w:left="825" w:hanging="360"/>
+      </w:pPr>
+      <w:rPr>
+        <w:rFonts w:ascii="Symbol" w:hAnsi="Symbol" w:hint="default"/>
+      </w:rPr>
+    </w:lvl>
+    <w:lvl w:ilvl="1" w:tplc="08090003" w:tentative="1">
+      <w:start w:val="1"/>
+      <w:numFmt w:val="bullet"/>
+      <w:lvlText w:val="o"/>
+      <w:lvlJc w:val="left"/>
+      <w:pPr>
+        <w:ind w:left="1545" w:hanging="360"/>
+      </w:pPr>
+      <w:rPr>
+        <w:rFonts w:ascii="Courier New" w:hAnsi="Courier New" w:cs="Courier New" w:hint="default"/>
+      </w:rPr>
+    </w:lvl>
+    <w:lvl w:ilvl="2" w:tplc="08090005" w:tentative="1">
+      <w:start w:val="1"/>
+      <w:numFmt w:val="bullet"/>
+      <w:lvlText w:val=""/>
+      <w:lvlJc w:val="left"/>
+      <w:pPr>
+        <w:ind w:left="2265" w:hanging="360"/>
+      </w:pPr>
+      <w:rPr>
+        <w:rFonts w:ascii="Wingdings" w:hAnsi="Wingdings" w:hint="default"/>
+      </w:rPr>
+    </w:lvl>
+    <w:lvl w:ilvl="3" w:tplc="08090001" w:tentative="1">
+      <w:start w:val="1"/>
+      <w:numFmt w:val="bullet"/>
+      <w:lvlText w:val=""/>
+      <w:lvlJc w:val="left"/>
+      <w:pPr>
+        <w:ind w:left="2985" w:hanging="360"/>
+      </w:pPr>
+      <w:rPr>
+        <w:rFonts w:ascii="Symbol" w:hAnsi="Symbol" w:hint="default"/>
+      </w:rPr>
+    </w:lvl>
+    <w:lvl w:ilvl="4" w:tplc="08090003" w:tentative="1">
+      <w:start w:val="1"/>
+      <w:numFmt w:val="bullet"/>
+      <w:lvlText w:val="o"/>
+      <w:lvlJc w:val="left"/>
+      <w:pPr>
+        <w:ind w:left="3705" w:hanging="360"/>
+      </w:pPr>
+      <w:rPr>
+        <w:rFonts w:ascii="Courier New" w:hAnsi="Courier New" w:cs="Courier New" w:hint="default"/>
+      </w:rPr>
+    </w:lvl>
+    <w:lvl w:ilvl="5" w:tplc="08090005" w:tentative="1">
+      <w:start w:val="1"/>
+      <w:numFmt w:val="bullet"/>
+      <w:lvlText w:val=""/>
+      <w:lvlJc w:val="left"/>
+      <w:pPr>
+        <w:ind w:left="4425" w:hanging="360"/>
+      </w:pPr>
+      <w:rPr>
+        <w:rFonts w:ascii="Wingdings" w:hAnsi="Wingdings" w:hint="default"/>
+      </w:rPr>
+    </w:lvl>
+    <w:lvl w:ilvl="6" w:tplc="08090001" w:tentative="1">
+      <w:start w:val="1"/>
+      <w:numFmt w:val="bullet"/>
+      <w:lvlText w:val=""/>
+      <w:lvlJc w:val="left"/>
+      <w:pPr>
+        <w:ind w:left="5145" w:hanging="360"/>
+      </w:pPr>
+      <w:rPr>
+        <w:rFonts w:ascii="Symbol" w:hAnsi="Symbol" w:hint="default"/>
+      </w:rPr>
+    </w:lvl>
+    <w:lvl w:ilvl="7" w:tplc="08090003" w:tentative="1">
+      <w:start w:val="1"/>
+      <w:numFmt w:val="bullet"/>
+      <w:lvlText w:val="o"/>
+      <w:lvlJc w:val="left"/>
+      <w:pPr>
+        <w:ind w:left="5865" w:hanging="360"/>
+      </w:pPr>
+      <w:rPr>
+        <w:rFonts w:ascii="Courier New" w:hAnsi="Courier New" w:cs="Courier New" w:hint="default"/>
+      </w:rPr>
+    </w:lvl>
+    <w:lvl w:ilvl="8" w:tplc="08090005" w:tentative="1">
+      <w:start w:val="1"/>
+      <w:numFmt w:val="bullet"/>
+      <w:lvlText w:val=""/>
+      <w:lvlJc w:val="left"/>
+      <w:pPr>
+        <w:ind w:left="6585" w:hanging="360"/>
+      </w:pPr>
+      <w:rPr>
+        <w:rFonts w:ascii="Wingdings" w:hAnsi="Wingdings" w:hint="default"/>
+      </w:rPr>
+    </w:lvl>
+  </w:abstractNum>
+  <w:abstractNum w:abstractNumId="5" w15:restartNumberingAfterBreak="0">
     <w:nsid w:val="763D59F0"/>
     <w:multiLevelType w:val="multilevel"/>
     <w:tmpl w:val="0E94B14C"/>
@@ -10299,13 +11061,13 @@
     <w:abstractNumId w:val="1"/>
   </w:num>
   <w:num w:numId="2">
+    <w:abstractNumId w:val="5"/>
+  </w:num>
+  <w:num w:numId="3">
     <w:abstractNumId w:val="4"/>
   </w:num>
-  <w:num w:numId="3">
+  <w:num w:numId="4">
     <w:abstractNumId w:val="3"/>
-  </w:num>
-  <w:num w:numId="4">
-    <w:abstractNumId w:val="2"/>
   </w:num>
   <w:num w:numId="5">
     <w:abstractNumId w:val="0"/>
@@ -10339,6 +11101,9 @@
     <w:lvlOverride w:ilvl="8">
       <w:startOverride w:val="1"/>
     </w:lvlOverride>
+  </w:num>
+  <w:num w:numId="7">
+    <w:abstractNumId w:val="2"/>
   </w:num>
 </w:numbering>
 </file>
@@ -11122,11 +11887,20 @@
     <w:autoRedefine/>
     <w:uiPriority w:val="39"/>
     <w:unhideWhenUsed/>
-    <w:rsid w:val="00C33D4B"/>
+    <w:rsid w:val="00FF3253"/>
     <w:pPr>
+      <w:tabs>
+        <w:tab w:val="left" w:pos="880"/>
+        <w:tab w:val="right" w:leader="dot" w:pos="9016"/>
+      </w:tabs>
       <w:spacing w:after="100"/>
       <w:ind w:left="220"/>
     </w:pPr>
+    <w:rPr>
+      <w:rFonts w:cstheme="majorHAnsi"/>
+      <w:noProof/>
+      <w:sz w:val="18"/>
+    </w:rPr>
   </w:style>
   <w:style w:type="character" w:customStyle="1" w:styleId="Heading3Char">
     <w:name w:val="Heading 3 Char"/>
@@ -11700,6 +12474,7 @@
   </w:compat>
   <w:rsids>
     <w:rsidRoot w:val="00377780"/>
+    <w:rsid w:val="00090F6A"/>
     <w:rsid w:val="00377780"/>
     <w:rsid w:val="003C5DE3"/>
     <w:rsid w:val="00456468"/>
@@ -11708,7 +12483,7 @@
     <w:rsid w:val="007E5C19"/>
     <w:rsid w:val="00A5281D"/>
     <w:rsid w:val="00C221FD"/>
-    <w:rsid w:val="00CD21DE"/>
+    <w:rsid w:val="00F55F1C"/>
     <w:rsid w:val="00FB3774"/>
   </w:rsids>
   <m:mathPr>
@@ -12482,7 +13257,7 @@
 </file>
 
 <file path=customXml/itemProps2.xml><?xml version="1.0" encoding="utf-8"?>
-<ds:datastoreItem xmlns:ds="http://schemas.openxmlformats.org/officeDocument/2006/customXml" ds:itemID="{EEBA59E4-2160-4488-B59D-FDD09F0CBA64}">
+<ds:datastoreItem xmlns:ds="http://schemas.openxmlformats.org/officeDocument/2006/customXml" ds:itemID="{9D3B8C56-6C10-4185-9A0A-6671D5EF7FF7}">
   <ds:schemaRefs>
     <ds:schemaRef ds:uri="http://schemas.openxmlformats.org/officeDocument/2006/bibliography"/>
   </ds:schemaRefs>

</xml_diff>